<commit_message>
Commit 1 - Navy - Oct 30
</commit_message>
<xml_diff>
--- a/Proposal.docx
+++ b/Proposal.docx
@@ -1,27 +1,24 @@
 
 <file path=word/document.xml><?xml version="1.0" encoding="utf-8"?>
-<w:document xmlns:wpc="http://schemas.microsoft.com/office/word/2010/wordprocessingCanvas" xmlns:cx="http://schemas.microsoft.com/office/drawing/2014/chartex" xmlns:cx1="http://schemas.microsoft.com/office/drawing/2015/9/8/chartex" xmlns:cx2="http://schemas.microsoft.com/office/drawing/2015/10/21/chartex" xmlns:cx3="http://schemas.microsoft.com/office/drawing/2016/5/9/chartex" xmlns:cx4="http://schemas.microsoft.com/office/drawing/2016/5/10/chartex" xmlns:cx5="http://schemas.microsoft.com/office/drawing/2016/5/11/chartex" xmlns:cx6="http://schemas.microsoft.com/office/drawing/2016/5/12/chartex" xmlns:cx7="http://schemas.microsoft.com/office/drawing/2016/5/13/chartex" xmlns:cx8="http://schemas.microsoft.com/office/drawing/2016/5/14/chartex" xmlns:mc="http://schemas.openxmlformats.org/markup-compatibility/2006" xmlns:aink="http://schemas.microsoft.com/office/drawing/2016/ink" xmlns:am3d="http://schemas.microsoft.com/office/drawing/2017/model3d" xmlns:o="urn:schemas-microsoft-com:office:office" xmlns:r="http://schemas.openxmlformats.org/officeDocument/2006/relationships" xmlns:m="http://schemas.openxmlformats.org/officeDocument/2006/math" xmlns:v="urn:schemas-microsoft-com:vml" xmlns:wp14="http://schemas.microsoft.com/office/word/2010/wordprocessingDrawing" xmlns:wp="http://schemas.openxmlformats.org/drawingml/2006/wordprocessingDrawing" xmlns:w10="urn:schemas-microsoft-com:office:word" xmlns:w="http://schemas.openxmlformats.org/wordprocessingml/2006/main" xmlns:w14="http://schemas.microsoft.com/office/word/2010/wordml" xmlns:w15="http://schemas.microsoft.com/office/word/2012/wordml" xmlns:w16cid="http://schemas.microsoft.com/office/word/2016/wordml/cid" xmlns:w16se="http://schemas.microsoft.com/office/word/2015/wordml/symex" xmlns:wpg="http://schemas.microsoft.com/office/word/2010/wordprocessingGroup" xmlns:wpi="http://schemas.microsoft.com/office/word/2010/wordprocessingInk" xmlns:wne="http://schemas.microsoft.com/office/word/2006/wordml" xmlns:wps="http://schemas.microsoft.com/office/word/2010/wordprocessingShape" mc:Ignorable="w14 w15 w16se w16cid wp14">
+<w:document xmlns:wpc="http://schemas.microsoft.com/office/word/2010/wordprocessingCanvas" xmlns:cx="http://schemas.microsoft.com/office/drawing/2014/chartex" xmlns:cx1="http://schemas.microsoft.com/office/drawing/2015/9/8/chartex" xmlns:cx2="http://schemas.microsoft.com/office/drawing/2015/10/21/chartex" xmlns:cx3="http://schemas.microsoft.com/office/drawing/2016/5/9/chartex" xmlns:cx4="http://schemas.microsoft.com/office/drawing/2016/5/10/chartex" xmlns:cx5="http://schemas.microsoft.com/office/drawing/2016/5/11/chartex" xmlns:cx6="http://schemas.microsoft.com/office/drawing/2016/5/12/chartex" xmlns:cx7="http://schemas.microsoft.com/office/drawing/2016/5/13/chartex" xmlns:cx8="http://schemas.microsoft.com/office/drawing/2016/5/14/chartex" xmlns:mc="http://schemas.openxmlformats.org/markup-compatibility/2006" xmlns:aink="http://schemas.microsoft.com/office/drawing/2016/ink" xmlns:am3d="http://schemas.microsoft.com/office/drawing/2017/model3d" xmlns:o="urn:schemas-microsoft-com:office:office" xmlns:r="http://schemas.openxmlformats.org/officeDocument/2006/relationships" xmlns:m="http://schemas.openxmlformats.org/officeDocument/2006/math" xmlns:v="urn:schemas-microsoft-com:vml" xmlns:wp14="http://schemas.microsoft.com/office/word/2010/wordprocessingDrawing" xmlns:wp="http://schemas.openxmlformats.org/drawingml/2006/wordprocessingDrawing" xmlns:w10="urn:schemas-microsoft-com:office:word" xmlns:w="http://schemas.openxmlformats.org/wordprocessingml/2006/main" xmlns:w14="http://schemas.microsoft.com/office/word/2010/wordml" xmlns:w15="http://schemas.microsoft.com/office/word/2012/wordml" xmlns:w16cex="http://schemas.microsoft.com/office/word/2018/wordml/cex" xmlns:w16cid="http://schemas.microsoft.com/office/word/2016/wordml/cid" xmlns:w16="http://schemas.microsoft.com/office/word/2018/wordml" xmlns:w16se="http://schemas.microsoft.com/office/word/2015/wordml/symex" xmlns:wpg="http://schemas.microsoft.com/office/word/2010/wordprocessingGroup" xmlns:wpi="http://schemas.microsoft.com/office/word/2010/wordprocessingInk" xmlns:wne="http://schemas.microsoft.com/office/word/2006/wordml" xmlns:wps="http://schemas.microsoft.com/office/word/2010/wordprocessingShape" mc:Ignorable="w14 w15 w16se w16cid w16 w16cex wp14">
   <w:body>
     <w:p>
       <w:pPr>
         <w:pStyle w:val="Title"/>
-      </w:pPr>
-      <w:r>
-        <w:t xml:space="preserve">Project 1 - World Energy Demand/ Supply and </w:t>
-      </w:r>
-      <w:r>
-        <w:t xml:space="preserve">its </w:t>
-      </w:r>
-      <w:r>
-        <w:t>Effect</w:t>
-      </w:r>
-      <w:r>
-        <w:t xml:space="preserve">s </w:t>
-      </w:r>
-      <w:bookmarkStart w:id="0" w:name="_GoBack"/>
-      <w:bookmarkEnd w:id="0"/>
-      <w:r>
-        <w:t>on Canadian Dollars</w:t>
+        <w:rPr>
+          <w:rFonts w:ascii="Arial" w:hAnsi="Arial" w:cs="Arial"/>
+          <w:sz w:val="40"/>
+          <w:szCs w:val="40"/>
+          <w:u w:val="single"/>
+        </w:rPr>
+      </w:pPr>
+      <w:r>
+        <w:rPr>
+          <w:rFonts w:ascii="Arial" w:hAnsi="Arial" w:cs="Arial"/>
+          <w:sz w:val="40"/>
+          <w:szCs w:val="40"/>
+        </w:rPr>
+        <w:t>Project 1 - World Energy Demand/ Supply and its Effects on Canadian Dollars</w:t>
       </w:r>
     </w:p>
     <w:p>
@@ -36,257 +33,1068 @@
           <w:rFonts w:ascii="Arial" w:hAnsi="Arial" w:cs="Arial"/>
           <w:b/>
           <w:bCs/>
+          <w:u w:val="single"/>
         </w:rPr>
         <w:t>Team Members</w:t>
       </w:r>
       <w:r>
         <w:rPr>
           <w:rFonts w:ascii="Arial" w:hAnsi="Arial" w:cs="Arial"/>
-        </w:rPr>
-        <w:t xml:space="preserve">: Kelvin Deng, Thao Hoang, </w:t>
-      </w:r>
-      <w:proofErr w:type="spellStart"/>
+          <w:u w:val="single"/>
+        </w:rPr>
+        <w:t>:</w:t>
+      </w:r>
       <w:r>
         <w:rPr>
           <w:rFonts w:ascii="Arial" w:hAnsi="Arial" w:cs="Arial"/>
         </w:rPr>
-        <w:t>Yijing</w:t>
-      </w:r>
-      <w:proofErr w:type="spellEnd"/>
-      <w:r>
-        <w:rPr>
-          <w:rFonts w:ascii="Arial" w:hAnsi="Arial" w:cs="Arial"/>
+        <w:t xml:space="preserve"> Kelvin Deng, Thao Hoang, Yijing Su, May Ang </w:t>
+      </w:r>
+    </w:p>
+    <w:p>
+      <w:pPr>
+        <w:rPr>
+          <w:rFonts w:cs="Arial"/>
+          <w:b/>
+          <w:bCs/>
+          <w:color w:val="1D1C1D"/>
+          <w:szCs w:val="24"/>
+          <w:u w:val="single"/>
+          <w:shd w:val="clear" w:color="auto" w:fill="FFFFFF"/>
+        </w:rPr>
+      </w:pPr>
+      <w:r>
+        <w:rPr>
+          <w:rFonts w:cs="Arial"/>
+          <w:b/>
+          <w:bCs/>
+          <w:color w:val="1D1C1D"/>
+          <w:szCs w:val="24"/>
+          <w:u w:val="single"/>
+          <w:shd w:val="clear" w:color="auto" w:fill="FFFFFF"/>
+        </w:rPr>
+        <w:t>Project Purpose:</w:t>
+      </w:r>
+    </w:p>
+    <w:p>
+      <w:pPr>
+        <w:rPr>
+          <w:rFonts w:cs="Arial"/>
+          <w:color w:val="1D1C1D"/>
+          <w:szCs w:val="24"/>
+          <w:shd w:val="clear" w:color="auto" w:fill="FFFFFF"/>
+        </w:rPr>
+      </w:pPr>
+      <w:r>
+        <w:rPr>
+          <w:rFonts w:cs="Arial"/>
+          <w:color w:val="1D1C1D"/>
+          <w:szCs w:val="24"/>
+          <w:shd w:val="clear" w:color="auto" w:fill="FFFFFF"/>
+        </w:rPr>
+        <w:t xml:space="preserve">Our project will focus on </w:t>
+      </w:r>
+      <w:r>
+        <w:rPr>
+          <w:rFonts w:cs="Arial"/>
+          <w:color w:val="1D1C1D"/>
+          <w:szCs w:val="24"/>
+          <w:shd w:val="clear" w:color="auto" w:fill="FFFFFF"/>
+        </w:rPr>
+        <w:t>examining</w:t>
+      </w:r>
+      <w:r>
+        <w:rPr>
+          <w:rFonts w:cs="Arial"/>
+          <w:color w:val="1D1C1D"/>
+          <w:szCs w:val="24"/>
+          <w:shd w:val="clear" w:color="auto" w:fill="FFFFFF"/>
         </w:rPr>
         <w:t xml:space="preserve"> </w:t>
       </w:r>
-      <w:proofErr w:type="spellStart"/>
-      <w:r>
-        <w:rPr>
-          <w:rFonts w:ascii="Arial" w:hAnsi="Arial" w:cs="Arial"/>
-        </w:rPr>
-        <w:t>Su</w:t>
-      </w:r>
-      <w:proofErr w:type="spellEnd"/>
-      <w:r>
-        <w:rPr>
-          <w:rFonts w:ascii="Arial" w:hAnsi="Arial" w:cs="Arial"/>
-        </w:rPr>
-        <w:t xml:space="preserve">, May Ang </w:t>
-      </w:r>
-    </w:p>
-    <w:p>
-      <w:pPr>
-        <w:rPr>
-          <w:rFonts w:cs="Arial"/>
-          <w:color w:val="1D1C1D"/>
-          <w:szCs w:val="24"/>
-          <w:shd w:val="clear" w:color="auto" w:fill="FFFFFF"/>
-        </w:rPr>
-      </w:pPr>
-      <w:r>
-        <w:rPr>
-          <w:rFonts w:cs="Arial"/>
-          <w:color w:val="1D1C1D"/>
-          <w:szCs w:val="24"/>
-          <w:shd w:val="clear" w:color="auto" w:fill="FFFFFF"/>
-        </w:rPr>
-        <w:t xml:space="preserve">Our </w:t>
-      </w:r>
-      <w:r>
-        <w:rPr>
-          <w:rFonts w:cs="Arial"/>
-          <w:color w:val="1D1C1D"/>
-          <w:szCs w:val="24"/>
-          <w:shd w:val="clear" w:color="auto" w:fill="FFFFFF"/>
-        </w:rPr>
-        <w:t xml:space="preserve">project </w:t>
-      </w:r>
-      <w:r>
-        <w:rPr>
-          <w:rFonts w:cs="Arial"/>
-          <w:color w:val="1D1C1D"/>
-          <w:szCs w:val="24"/>
-          <w:shd w:val="clear" w:color="auto" w:fill="FFFFFF"/>
-        </w:rPr>
-        <w:t xml:space="preserve">will focus on </w:t>
-      </w:r>
-      <w:r>
-        <w:rPr>
-          <w:rFonts w:cs="Arial"/>
-          <w:color w:val="1D1C1D"/>
-          <w:szCs w:val="24"/>
-          <w:shd w:val="clear" w:color="auto" w:fill="FFFFFF"/>
-        </w:rPr>
-        <w:t>examining</w:t>
-      </w:r>
-      <w:r>
-        <w:rPr>
-          <w:rFonts w:cs="Arial"/>
-          <w:color w:val="1D1C1D"/>
-          <w:szCs w:val="24"/>
-          <w:shd w:val="clear" w:color="auto" w:fill="FFFFFF"/>
-        </w:rPr>
-        <w:t xml:space="preserve"> the relationships </w:t>
-      </w:r>
-      <w:r>
-        <w:rPr>
-          <w:rFonts w:cs="Arial"/>
-          <w:color w:val="1D1C1D"/>
-          <w:szCs w:val="24"/>
-          <w:shd w:val="clear" w:color="auto" w:fill="FFFFFF"/>
-        </w:rPr>
-        <w:t xml:space="preserve">between </w:t>
-      </w:r>
-      <w:r>
-        <w:rPr>
-          <w:rFonts w:cs="Arial"/>
-          <w:color w:val="1D1C1D"/>
-          <w:szCs w:val="24"/>
-          <w:shd w:val="clear" w:color="auto" w:fill="FFFFFF"/>
-        </w:rPr>
-        <w:t>the Canadian dollar (to USD) and Canada’s import/export of e</w:t>
-      </w:r>
-      <w:r>
-        <w:rPr>
-          <w:rFonts w:cs="Arial"/>
-          <w:color w:val="1D1C1D"/>
-          <w:szCs w:val="24"/>
-          <w:shd w:val="clear" w:color="auto" w:fill="FFFFFF"/>
-        </w:rPr>
-        <w:t xml:space="preserve">nergy (from </w:t>
-      </w:r>
-      <w:r>
-        <w:rPr>
-          <w:rFonts w:cs="Arial"/>
-          <w:color w:val="1D1C1D"/>
-          <w:szCs w:val="24"/>
-          <w:shd w:val="clear" w:color="auto" w:fill="FFFFFF"/>
-        </w:rPr>
-        <w:t>c</w:t>
-      </w:r>
-      <w:r>
-        <w:rPr>
-          <w:rFonts w:cs="Arial"/>
-          <w:color w:val="1D1C1D"/>
-          <w:szCs w:val="24"/>
-          <w:shd w:val="clear" w:color="auto" w:fill="FFFFFF"/>
-        </w:rPr>
-        <w:t xml:space="preserve">arbon fuel </w:t>
-      </w:r>
-      <w:r>
-        <w:rPr>
-          <w:rFonts w:cs="Arial"/>
-          <w:color w:val="1D1C1D"/>
-          <w:szCs w:val="24"/>
-          <w:shd w:val="clear" w:color="auto" w:fill="FFFFFF"/>
-        </w:rPr>
-        <w:t xml:space="preserve">to </w:t>
-      </w:r>
-      <w:r>
-        <w:rPr>
-          <w:rFonts w:cs="Arial"/>
-          <w:color w:val="1D1C1D"/>
-          <w:szCs w:val="24"/>
-          <w:shd w:val="clear" w:color="auto" w:fill="FFFFFF"/>
-        </w:rPr>
-        <w:t xml:space="preserve">clean energy). </w:t>
-      </w:r>
-    </w:p>
-    <w:p>
-      <w:pPr>
-        <w:rPr>
-          <w:rFonts w:cs="Arial"/>
-          <w:color w:val="1D1C1D"/>
-          <w:szCs w:val="24"/>
-          <w:shd w:val="clear" w:color="auto" w:fill="FFFFFF"/>
-        </w:rPr>
-      </w:pPr>
-      <w:r>
-        <w:rPr>
-          <w:rFonts w:cs="Arial"/>
-          <w:color w:val="1D1C1D"/>
-          <w:szCs w:val="24"/>
-          <w:shd w:val="clear" w:color="auto" w:fill="FFFFFF"/>
-        </w:rPr>
-        <w:t xml:space="preserve">The data will include production data within Canada (all provinces) and import/export data involving Canada. It will also include international data on exchange rates.  </w:t>
-      </w:r>
-    </w:p>
-    <w:p>
-      <w:pPr>
-        <w:rPr>
-          <w:rFonts w:cs="Arial"/>
-          <w:color w:val="1D1C1D"/>
-          <w:szCs w:val="24"/>
-          <w:shd w:val="clear" w:color="auto" w:fill="FFFFFF"/>
-        </w:rPr>
-      </w:pPr>
-      <w:r>
-        <w:rPr>
-          <w:rFonts w:cs="Arial"/>
-          <w:color w:val="1D1C1D"/>
-          <w:szCs w:val="24"/>
-          <w:shd w:val="clear" w:color="auto" w:fill="FFFFFF"/>
-        </w:rPr>
-        <w:t xml:space="preserve">The </w:t>
-      </w:r>
-      <w:r>
-        <w:rPr>
-          <w:rFonts w:cs="Arial"/>
-          <w:color w:val="1D1C1D"/>
-          <w:szCs w:val="24"/>
-          <w:shd w:val="clear" w:color="auto" w:fill="FFFFFF"/>
-        </w:rPr>
-        <w:t>analysis</w:t>
-      </w:r>
-      <w:r>
-        <w:rPr>
-          <w:rFonts w:cs="Arial"/>
-          <w:color w:val="1D1C1D"/>
-          <w:szCs w:val="24"/>
-          <w:shd w:val="clear" w:color="auto" w:fill="FFFFFF"/>
-        </w:rPr>
-        <w:t xml:space="preserve"> will help to answer if there will be a shortage in energy supply</w:t>
-      </w:r>
-      <w:r>
-        <w:rPr>
-          <w:rFonts w:cs="Arial"/>
-          <w:color w:val="1D1C1D"/>
-          <w:szCs w:val="24"/>
-          <w:shd w:val="clear" w:color="auto" w:fill="FFFFFF"/>
-        </w:rPr>
-        <w:t xml:space="preserve"> (over production/export)</w:t>
-      </w:r>
-      <w:r>
-        <w:rPr>
-          <w:rFonts w:cs="Arial"/>
-          <w:color w:val="1D1C1D"/>
-          <w:szCs w:val="24"/>
-          <w:shd w:val="clear" w:color="auto" w:fill="FFFFFF"/>
-        </w:rPr>
-        <w:t>, how the Canadian dollar is influenced by these activities, how the Canadian dollar is influenced by production</w:t>
-      </w:r>
-      <w:r>
-        <w:rPr>
-          <w:rFonts w:cs="Arial"/>
-          <w:color w:val="1D1C1D"/>
-          <w:szCs w:val="24"/>
-          <w:shd w:val="clear" w:color="auto" w:fill="FFFFFF"/>
-        </w:rPr>
-        <w:t xml:space="preserve">, and other related questions, as the data admits. </w:t>
-      </w:r>
-    </w:p>
-    <w:p>
-      <w:pPr>
-        <w:rPr>
-          <w:rFonts w:cs="Arial"/>
-          <w:color w:val="1D1C1D"/>
-          <w:szCs w:val="24"/>
-          <w:shd w:val="clear" w:color="auto" w:fill="FFFFFF"/>
-        </w:rPr>
-      </w:pPr>
-      <w:r>
-        <w:rPr>
-          <w:rFonts w:cs="Arial"/>
+      <w:r>
+        <w:rPr>
+          <w:rFonts w:cs="Arial"/>
+          <w:b/>
+          <w:bCs/>
+          <w:i/>
+          <w:iCs/>
+          <w:color w:val="1D1C1D"/>
+          <w:szCs w:val="24"/>
+          <w:shd w:val="clear" w:color="auto" w:fill="FFFFFF"/>
+        </w:rPr>
+        <w:t>how oil</w:t>
+      </w:r>
+      <w:r>
+        <w:rPr>
+          <w:rFonts w:cs="Arial"/>
+          <w:b/>
+          <w:bCs/>
+          <w:i/>
+          <w:iCs/>
+          <w:color w:val="1D1C1D"/>
+          <w:szCs w:val="24"/>
+          <w:shd w:val="clear" w:color="auto" w:fill="FFFFFF"/>
+        </w:rPr>
+        <w:t xml:space="preserve"> production</w:t>
+      </w:r>
+      <w:r>
+        <w:rPr>
+          <w:rFonts w:cs="Arial"/>
+          <w:b/>
+          <w:bCs/>
+          <w:i/>
+          <w:iCs/>
+          <w:color w:val="1D1C1D"/>
+          <w:szCs w:val="24"/>
+          <w:shd w:val="clear" w:color="auto" w:fill="FFFFFF"/>
+        </w:rPr>
+        <w:t xml:space="preserve"> and currency prices are connected</w:t>
+      </w:r>
+      <w:r>
+        <w:rPr>
+          <w:rFonts w:cs="Arial"/>
+          <w:color w:val="1D1C1D"/>
+          <w:szCs w:val="24"/>
+          <w:shd w:val="clear" w:color="auto" w:fill="FFFFFF"/>
+        </w:rPr>
+        <w:t xml:space="preserve">. The scope of this project will focus on </w:t>
+      </w:r>
+      <w:r>
+        <w:rPr>
+          <w:rFonts w:cs="Arial"/>
+          <w:color w:val="1D1C1D"/>
+          <w:szCs w:val="24"/>
+          <w:shd w:val="clear" w:color="auto" w:fill="FFFFFF"/>
+        </w:rPr>
+        <w:t>North America (e.g. USA and CA</w:t>
+      </w:r>
+      <w:r>
+        <w:rPr>
+          <w:rFonts w:cs="Arial"/>
+          <w:color w:val="1D1C1D"/>
+          <w:szCs w:val="24"/>
+          <w:shd w:val="clear" w:color="auto" w:fill="FFFFFF"/>
+        </w:rPr>
+        <w:t xml:space="preserve">). The motivation to </w:t>
+      </w:r>
+      <w:r>
+        <w:rPr>
+          <w:rFonts w:cs="Arial"/>
+          <w:color w:val="1D1C1D"/>
+          <w:szCs w:val="24"/>
+          <w:shd w:val="clear" w:color="auto" w:fill="FFFFFF"/>
+        </w:rPr>
+        <w:t>start this project is</w:t>
+      </w:r>
+      <w:r>
+        <w:rPr>
+          <w:rFonts w:cs="Arial"/>
+          <w:color w:val="1D1C1D"/>
+          <w:szCs w:val="24"/>
+          <w:shd w:val="clear" w:color="auto" w:fill="FFFFFF"/>
+        </w:rPr>
+        <w:t xml:space="preserve"> to understand </w:t>
+      </w:r>
+      <w:r>
+        <w:rPr>
+          <w:rFonts w:cs="Arial"/>
+          <w:color w:val="1D1C1D"/>
+          <w:szCs w:val="24"/>
+          <w:shd w:val="clear" w:color="auto" w:fill="FFFFFF"/>
+        </w:rPr>
+        <w:t xml:space="preserve">how a country’s currency and </w:t>
+      </w:r>
+      <w:r>
+        <w:rPr>
+          <w:rFonts w:cs="Arial"/>
+          <w:color w:val="1D1C1D"/>
+          <w:szCs w:val="24"/>
+          <w:shd w:val="clear" w:color="auto" w:fill="FFFFFF"/>
+        </w:rPr>
+        <w:t xml:space="preserve">its </w:t>
+      </w:r>
+      <w:r>
+        <w:rPr>
+          <w:rFonts w:cs="Arial"/>
+          <w:color w:val="1D1C1D"/>
+          <w:szCs w:val="24"/>
+          <w:shd w:val="clear" w:color="auto" w:fill="FFFFFF"/>
+        </w:rPr>
+        <w:t>economics are impacted in the events of crude oil</w:t>
+      </w:r>
+      <w:r>
+        <w:rPr>
+          <w:rFonts w:cs="Arial"/>
+          <w:color w:val="1D1C1D"/>
+          <w:szCs w:val="24"/>
+          <w:shd w:val="clear" w:color="auto" w:fill="FFFFFF"/>
+        </w:rPr>
+        <w:t xml:space="preserve"> supply fluctuations (such as crude oil war between USA and Saudi Arabia)</w:t>
+      </w:r>
+      <w:r>
+        <w:rPr>
+          <w:rFonts w:cs="Arial"/>
+          <w:color w:val="1D1C1D"/>
+          <w:szCs w:val="24"/>
+          <w:shd w:val="clear" w:color="auto" w:fill="FFFFFF"/>
+        </w:rPr>
+        <w:t>. This can be done by looking at</w:t>
+      </w:r>
+      <w:r>
+        <w:rPr>
+          <w:rFonts w:cs="Arial"/>
+          <w:color w:val="1D1C1D"/>
+          <w:szCs w:val="24"/>
+          <w:shd w:val="clear" w:color="auto" w:fill="FFFFFF"/>
+        </w:rPr>
+        <w:t xml:space="preserve"> the</w:t>
+      </w:r>
+      <w:r>
+        <w:rPr>
+          <w:rFonts w:cs="Arial"/>
+          <w:color w:val="1D1C1D"/>
+          <w:szCs w:val="24"/>
+          <w:shd w:val="clear" w:color="auto" w:fill="FFFFFF"/>
+        </w:rPr>
+        <w:t xml:space="preserve"> total crude production and </w:t>
+      </w:r>
+      <w:r>
+        <w:rPr>
+          <w:rFonts w:cs="Arial"/>
+          <w:color w:val="1D1C1D"/>
+          <w:szCs w:val="24"/>
+          <w:shd w:val="clear" w:color="auto" w:fill="FFFFFF"/>
+        </w:rPr>
+        <w:t xml:space="preserve">the </w:t>
+      </w:r>
+      <w:r>
+        <w:rPr>
+          <w:rFonts w:cs="Arial"/>
+          <w:color w:val="1D1C1D"/>
+          <w:szCs w:val="24"/>
+          <w:shd w:val="clear" w:color="auto" w:fill="FFFFFF"/>
+        </w:rPr>
+        <w:t xml:space="preserve">GDP contribution of </w:t>
+      </w:r>
+      <w:r>
+        <w:rPr>
+          <w:rFonts w:cs="Arial"/>
+          <w:color w:val="1D1C1D"/>
+          <w:szCs w:val="24"/>
+          <w:shd w:val="clear" w:color="auto" w:fill="FFFFFF"/>
+        </w:rPr>
+        <w:t>oil export data</w:t>
+      </w:r>
+      <w:r>
+        <w:rPr>
+          <w:rFonts w:cs="Arial"/>
+          <w:color w:val="1D1C1D"/>
+          <w:szCs w:val="24"/>
+          <w:shd w:val="clear" w:color="auto" w:fill="FFFFFF"/>
+        </w:rPr>
+        <w:t xml:space="preserve"> of each </w:t>
+      </w:r>
+      <w:r>
+        <w:rPr>
+          <w:rFonts w:cs="Arial"/>
+          <w:color w:val="1D1C1D"/>
+          <w:szCs w:val="24"/>
+          <w:shd w:val="clear" w:color="auto" w:fill="FFFFFF"/>
+        </w:rPr>
+        <w:t>country and</w:t>
+      </w:r>
+      <w:r>
+        <w:rPr>
+          <w:rFonts w:cs="Arial"/>
+          <w:color w:val="1D1C1D"/>
+          <w:szCs w:val="24"/>
+          <w:shd w:val="clear" w:color="auto" w:fill="FFFFFF"/>
+        </w:rPr>
+        <w:t xml:space="preserve"> find the correlation with </w:t>
+      </w:r>
+      <w:r>
+        <w:rPr>
+          <w:rFonts w:cs="Arial"/>
+          <w:color w:val="1D1C1D"/>
+          <w:szCs w:val="24"/>
+          <w:shd w:val="clear" w:color="auto" w:fill="FFFFFF"/>
+        </w:rPr>
+        <w:t xml:space="preserve">their </w:t>
+      </w:r>
+      <w:r>
+        <w:rPr>
+          <w:rFonts w:cs="Arial"/>
+          <w:color w:val="1D1C1D"/>
+          <w:szCs w:val="24"/>
+          <w:shd w:val="clear" w:color="auto" w:fill="FFFFFF"/>
+        </w:rPr>
+        <w:t>currency values.</w:t>
+      </w:r>
+      <w:r>
+        <w:rPr>
+          <w:rFonts w:cs="Arial"/>
+          <w:color w:val="1D1C1D"/>
+          <w:szCs w:val="24"/>
+          <w:shd w:val="clear" w:color="auto" w:fill="FFFFFF"/>
+        </w:rPr>
+        <w:t xml:space="preserve"> The results can </w:t>
+      </w:r>
+      <w:r>
+        <w:rPr>
+          <w:rFonts w:cs="Arial"/>
+          <w:color w:val="1D1C1D"/>
+          <w:szCs w:val="24"/>
+          <w:shd w:val="clear" w:color="auto" w:fill="FFFFFF"/>
+        </w:rPr>
+        <w:t xml:space="preserve">also </w:t>
+      </w:r>
+      <w:r>
+        <w:rPr>
+          <w:rFonts w:cs="Arial"/>
+          <w:color w:val="1D1C1D"/>
+          <w:szCs w:val="24"/>
+          <w:shd w:val="clear" w:color="auto" w:fill="FFFFFF"/>
+        </w:rPr>
+        <w:t>lead to further understanding</w:t>
+      </w:r>
+      <w:r>
+        <w:rPr>
+          <w:rFonts w:cs="Arial"/>
+          <w:color w:val="1D1C1D"/>
+          <w:szCs w:val="24"/>
+          <w:shd w:val="clear" w:color="auto" w:fill="FFFFFF"/>
+        </w:rPr>
+        <w:t>s</w:t>
+      </w:r>
+      <w:r>
+        <w:rPr>
+          <w:rFonts w:cs="Arial"/>
+          <w:color w:val="1D1C1D"/>
+          <w:szCs w:val="24"/>
+          <w:shd w:val="clear" w:color="auto" w:fill="FFFFFF"/>
+        </w:rPr>
+        <w:t xml:space="preserve"> of how </w:t>
+      </w:r>
+      <w:r>
+        <w:rPr>
+          <w:rFonts w:cs="Arial"/>
+          <w:color w:val="1D1C1D"/>
+          <w:szCs w:val="24"/>
+          <w:shd w:val="clear" w:color="auto" w:fill="FFFFFF"/>
+        </w:rPr>
+        <w:t>currency values</w:t>
+      </w:r>
+      <w:r>
+        <w:rPr>
+          <w:rFonts w:cs="Arial"/>
+          <w:color w:val="1D1C1D"/>
+          <w:szCs w:val="24"/>
+          <w:shd w:val="clear" w:color="auto" w:fill="FFFFFF"/>
+        </w:rPr>
+        <w:t xml:space="preserve"> impacted in the near future, when the world is shifting towards</w:t>
+      </w:r>
+      <w:r>
+        <w:rPr>
+          <w:rFonts w:cs="Arial"/>
+          <w:color w:val="1D1C1D"/>
+          <w:szCs w:val="24"/>
+          <w:shd w:val="clear" w:color="auto" w:fill="FFFFFF"/>
+        </w:rPr>
+        <w:t xml:space="preserve"> cleaner, lower cost, and sustainable energy sources</w:t>
+      </w:r>
+      <w:r>
+        <w:rPr>
+          <w:rFonts w:cs="Arial"/>
+          <w:color w:val="1D1C1D"/>
+          <w:szCs w:val="24"/>
+          <w:shd w:val="clear" w:color="auto" w:fill="FFFFFF"/>
+        </w:rPr>
+        <w:t xml:space="preserve">, and thus less relying on crude production. </w:t>
+      </w:r>
+    </w:p>
+    <w:p>
+      <w:pPr>
+        <w:spacing w:before="100" w:beforeAutospacing="1" w:after="100" w:afterAutospacing="1" w:line="240" w:lineRule="auto"/>
+        <w:rPr>
+          <w:rFonts w:eastAsia="Times New Roman" w:cs="Arial"/>
+          <w:b/>
+          <w:bCs/>
+          <w:szCs w:val="24"/>
+          <w:lang w:eastAsia="en-CA"/>
+        </w:rPr>
+      </w:pPr>
+      <w:r>
+        <w:rPr>
+          <w:rFonts w:eastAsia="Times New Roman" w:cs="Arial"/>
+          <w:b/>
+          <w:bCs/>
+          <w:szCs w:val="24"/>
+          <w:lang w:eastAsia="en-CA"/>
+        </w:rPr>
+        <w:t>Questions to answer fro</w:t>
+      </w:r>
+      <w:r>
+        <w:rPr>
+          <w:rFonts w:eastAsia="Times New Roman" w:cs="Arial"/>
+          <w:b/>
+          <w:bCs/>
+          <w:szCs w:val="24"/>
+          <w:lang w:eastAsia="en-CA"/>
+        </w:rPr>
+        <w:t>m this project</w:t>
+      </w:r>
+      <w:r>
+        <w:rPr>
+          <w:rFonts w:eastAsia="Times New Roman" w:cs="Arial"/>
+          <w:b/>
+          <w:bCs/>
+          <w:szCs w:val="24"/>
+          <w:lang w:eastAsia="en-CA"/>
+        </w:rPr>
+        <w:t>:</w:t>
+      </w:r>
+    </w:p>
+    <w:p>
+      <w:pPr>
+        <w:numPr>
+          <w:ilvl w:val="0"/>
+          <w:numId w:val="2"/>
+        </w:numPr>
+        <w:spacing w:before="100" w:beforeAutospacing="1" w:after="100" w:afterAutospacing="1" w:line="360" w:lineRule="auto"/>
+        <w:rPr>
+          <w:rFonts w:eastAsia="Times New Roman" w:cs="Arial"/>
+          <w:szCs w:val="24"/>
+          <w:lang w:eastAsia="en-CA"/>
+        </w:rPr>
+      </w:pPr>
+      <w:r>
+        <w:rPr>
+          <w:rFonts w:eastAsia="Times New Roman" w:cs="Arial"/>
+          <w:szCs w:val="24"/>
+          <w:lang w:eastAsia="en-CA"/>
+        </w:rPr>
+        <w:t>Crude vs Dollars</w:t>
+      </w:r>
+    </w:p>
+    <w:p>
+      <w:pPr>
+        <w:numPr>
+          <w:ilvl w:val="1"/>
+          <w:numId w:val="2"/>
+        </w:numPr>
+        <w:spacing w:before="100" w:beforeAutospacing="1" w:after="100" w:afterAutospacing="1" w:line="360" w:lineRule="auto"/>
+        <w:rPr>
+          <w:rFonts w:eastAsia="Times New Roman" w:cs="Arial"/>
+          <w:szCs w:val="24"/>
+          <w:lang w:eastAsia="en-CA"/>
+        </w:rPr>
+      </w:pPr>
+      <w:r>
+        <w:rPr>
+          <w:rFonts w:eastAsia="Times New Roman" w:cs="Arial"/>
+          <w:szCs w:val="24"/>
+          <w:lang w:eastAsia="en-CA"/>
+        </w:rPr>
+        <w:t xml:space="preserve">Q1/ Correlation between </w:t>
+      </w:r>
+      <w:r>
+        <w:rPr>
+          <w:rFonts w:eastAsia="Times New Roman" w:cs="Arial"/>
+          <w:b/>
+          <w:bCs/>
+          <w:szCs w:val="24"/>
+          <w:lang w:eastAsia="en-CA"/>
+        </w:rPr>
+        <w:t>USD</w:t>
+      </w:r>
+      <w:r>
+        <w:rPr>
+          <w:rFonts w:eastAsia="Times New Roman" w:cs="Arial"/>
+          <w:szCs w:val="24"/>
+          <w:lang w:eastAsia="en-CA"/>
+        </w:rPr>
+        <w:t xml:space="preserve"> and </w:t>
+      </w:r>
+      <w:r>
+        <w:rPr>
+          <w:rFonts w:eastAsia="Times New Roman" w:cs="Arial"/>
+          <w:b/>
+          <w:bCs/>
+          <w:szCs w:val="24"/>
+          <w:lang w:eastAsia="en-CA"/>
+        </w:rPr>
+        <w:t>crude production</w:t>
+      </w:r>
+      <w:r>
+        <w:rPr>
+          <w:rFonts w:eastAsia="Times New Roman" w:cs="Arial"/>
+          <w:szCs w:val="24"/>
+          <w:lang w:eastAsia="en-CA"/>
+        </w:rPr>
+        <w:t xml:space="preserve"> </w:t>
+      </w:r>
+      <w:r>
+        <w:rPr>
+          <w:rFonts w:eastAsia="Times New Roman" w:cs="Arial"/>
+          <w:b/>
+          <w:bCs/>
+          <w:szCs w:val="24"/>
+          <w:lang w:eastAsia="en-CA"/>
+        </w:rPr>
+        <w:t>in US</w:t>
+      </w:r>
+    </w:p>
+    <w:p>
+      <w:pPr>
+        <w:numPr>
+          <w:ilvl w:val="1"/>
+          <w:numId w:val="2"/>
+        </w:numPr>
+        <w:spacing w:before="100" w:beforeAutospacing="1" w:after="100" w:afterAutospacing="1" w:line="360" w:lineRule="auto"/>
+        <w:rPr>
+          <w:rFonts w:eastAsia="Times New Roman" w:cs="Arial"/>
+          <w:szCs w:val="24"/>
+          <w:lang w:eastAsia="en-CA"/>
+        </w:rPr>
+      </w:pPr>
+      <w:r>
+        <w:rPr>
+          <w:rFonts w:eastAsia="Times New Roman" w:cs="Arial"/>
+          <w:szCs w:val="24"/>
+          <w:lang w:eastAsia="en-CA"/>
+        </w:rPr>
+        <w:t xml:space="preserve">Q2/ Correlation between </w:t>
+      </w:r>
+      <w:r>
+        <w:rPr>
+          <w:rFonts w:eastAsia="Times New Roman" w:cs="Arial"/>
+          <w:b/>
+          <w:bCs/>
+          <w:szCs w:val="24"/>
+          <w:lang w:eastAsia="en-CA"/>
+        </w:rPr>
+        <w:t>CAD</w:t>
+      </w:r>
+      <w:r>
+        <w:rPr>
+          <w:rFonts w:eastAsia="Times New Roman" w:cs="Arial"/>
+          <w:szCs w:val="24"/>
+          <w:lang w:eastAsia="en-CA"/>
+        </w:rPr>
+        <w:t xml:space="preserve"> and </w:t>
+      </w:r>
+      <w:r>
+        <w:rPr>
+          <w:rFonts w:eastAsia="Times New Roman" w:cs="Arial"/>
+          <w:b/>
+          <w:bCs/>
+          <w:szCs w:val="24"/>
+          <w:lang w:eastAsia="en-CA"/>
+        </w:rPr>
+        <w:t>crude production in CAD</w:t>
+      </w:r>
+    </w:p>
+    <w:p>
+      <w:pPr>
+        <w:numPr>
+          <w:ilvl w:val="1"/>
+          <w:numId w:val="2"/>
+        </w:numPr>
+        <w:spacing w:before="100" w:beforeAutospacing="1" w:after="100" w:afterAutospacing="1" w:line="360" w:lineRule="auto"/>
+        <w:rPr>
+          <w:rFonts w:eastAsia="Times New Roman" w:cs="Arial"/>
+          <w:szCs w:val="24"/>
+          <w:lang w:eastAsia="en-CA"/>
+        </w:rPr>
+      </w:pPr>
+      <w:r>
+        <w:rPr>
+          <w:rFonts w:eastAsia="Times New Roman" w:cs="Arial"/>
+          <w:szCs w:val="24"/>
+          <w:lang w:eastAsia="en-CA"/>
+        </w:rPr>
+        <w:t>Q3/  </w:t>
+      </w:r>
+      <w:r>
+        <w:rPr>
+          <w:rFonts w:eastAsia="Times New Roman" w:cs="Arial"/>
+          <w:b/>
+          <w:bCs/>
+          <w:szCs w:val="24"/>
+          <w:lang w:eastAsia="en-CA"/>
+        </w:rPr>
+        <w:t>GDP contribution</w:t>
+      </w:r>
+      <w:r>
+        <w:rPr>
+          <w:rFonts w:eastAsia="Times New Roman" w:cs="Arial"/>
+          <w:szCs w:val="24"/>
+          <w:lang w:eastAsia="en-CA"/>
+        </w:rPr>
+        <w:t xml:space="preserve"> of oil export from </w:t>
+      </w:r>
+      <w:r>
+        <w:rPr>
+          <w:rFonts w:eastAsia="Times New Roman" w:cs="Arial"/>
+          <w:b/>
+          <w:bCs/>
+          <w:szCs w:val="24"/>
+          <w:lang w:eastAsia="en-CA"/>
+        </w:rPr>
+        <w:t>USA and Canada</w:t>
+      </w:r>
+      <w:r>
+        <w:rPr>
+          <w:rFonts w:eastAsia="Times New Roman" w:cs="Arial"/>
+          <w:szCs w:val="24"/>
+          <w:lang w:eastAsia="en-CA"/>
+        </w:rPr>
+        <w:t xml:space="preserve"> over the past 10 years.</w:t>
+      </w:r>
+    </w:p>
+    <w:p>
+      <w:pPr>
+        <w:numPr>
+          <w:ilvl w:val="1"/>
+          <w:numId w:val="2"/>
+        </w:numPr>
+        <w:spacing w:before="100" w:beforeAutospacing="1" w:after="100" w:afterAutospacing="1" w:line="360" w:lineRule="auto"/>
+        <w:rPr>
+          <w:rFonts w:eastAsia="Times New Roman" w:cs="Arial"/>
+          <w:szCs w:val="24"/>
+          <w:lang w:eastAsia="en-CA"/>
+        </w:rPr>
+      </w:pPr>
+      <w:r>
+        <w:rPr>
+          <w:rFonts w:eastAsia="Times New Roman" w:cs="Arial"/>
+          <w:szCs w:val="24"/>
+          <w:lang w:eastAsia="en-CA"/>
+        </w:rPr>
+        <w:t xml:space="preserve">Q4/ Correlation between </w:t>
+      </w:r>
+      <w:r>
+        <w:rPr>
+          <w:rFonts w:eastAsia="Times New Roman" w:cs="Arial"/>
+          <w:b/>
+          <w:bCs/>
+          <w:szCs w:val="24"/>
+          <w:lang w:eastAsia="en-CA"/>
+        </w:rPr>
+        <w:t>GDP contribution</w:t>
+      </w:r>
+      <w:r>
+        <w:rPr>
+          <w:rFonts w:eastAsia="Times New Roman" w:cs="Arial"/>
+          <w:szCs w:val="24"/>
+          <w:lang w:eastAsia="en-CA"/>
+        </w:rPr>
+        <w:t xml:space="preserve"> of each country's oil export and </w:t>
+      </w:r>
+      <w:r>
+        <w:rPr>
+          <w:rFonts w:eastAsia="Times New Roman" w:cs="Arial"/>
+          <w:b/>
+          <w:bCs/>
+          <w:szCs w:val="24"/>
+          <w:lang w:eastAsia="en-CA"/>
+        </w:rPr>
+        <w:t xml:space="preserve">USD/CAD </w:t>
+      </w:r>
+      <w:r>
+        <w:rPr>
+          <w:rFonts w:eastAsia="Times New Roman" w:cs="Arial"/>
+          <w:szCs w:val="24"/>
+          <w:lang w:eastAsia="en-CA"/>
+        </w:rPr>
+        <w:t>values ?</w:t>
+      </w:r>
+    </w:p>
+    <w:p>
+      <w:pPr>
+        <w:numPr>
+          <w:ilvl w:val="0"/>
+          <w:numId w:val="2"/>
+        </w:numPr>
+        <w:spacing w:before="100" w:beforeAutospacing="1" w:after="100" w:afterAutospacing="1" w:line="360" w:lineRule="auto"/>
+        <w:rPr>
+          <w:rFonts w:eastAsia="Times New Roman" w:cs="Arial"/>
+          <w:szCs w:val="24"/>
+          <w:lang w:eastAsia="en-CA"/>
+        </w:rPr>
+      </w:pPr>
+      <w:r>
+        <w:rPr>
+          <w:rFonts w:eastAsia="Times New Roman" w:cs="Arial"/>
+          <w:szCs w:val="24"/>
+          <w:lang w:eastAsia="en-CA"/>
+        </w:rPr>
+        <w:t>Renewable Energy vs Dollars</w:t>
+      </w:r>
+    </w:p>
+    <w:p>
+      <w:pPr>
+        <w:numPr>
+          <w:ilvl w:val="1"/>
+          <w:numId w:val="2"/>
+        </w:numPr>
+        <w:spacing w:before="100" w:beforeAutospacing="1" w:after="100" w:afterAutospacing="1" w:line="360" w:lineRule="auto"/>
+        <w:rPr>
+          <w:rFonts w:eastAsia="Times New Roman" w:cs="Arial"/>
+          <w:szCs w:val="24"/>
+          <w:lang w:eastAsia="en-CA"/>
+        </w:rPr>
+      </w:pPr>
+      <w:r>
+        <w:rPr>
+          <w:rFonts w:eastAsia="Times New Roman" w:cs="Arial"/>
+          <w:szCs w:val="24"/>
+          <w:lang w:eastAsia="en-CA"/>
+        </w:rPr>
+        <w:t xml:space="preserve">Q5/ </w:t>
+      </w:r>
+      <w:r>
+        <w:rPr>
+          <w:rFonts w:eastAsia="Times New Roman" w:cs="Arial"/>
+          <w:b/>
+          <w:bCs/>
+          <w:szCs w:val="24"/>
+          <w:lang w:eastAsia="en-CA"/>
+        </w:rPr>
+        <w:t>Renewable energy production in US/CA </w:t>
+      </w:r>
+      <w:r>
+        <w:rPr>
+          <w:rFonts w:eastAsia="Times New Roman" w:cs="Arial"/>
+          <w:szCs w:val="24"/>
+          <w:lang w:eastAsia="en-CA"/>
+        </w:rPr>
+        <w:t>in the past 10 years</w:t>
+      </w:r>
+    </w:p>
+    <w:p>
+      <w:pPr>
+        <w:numPr>
+          <w:ilvl w:val="1"/>
+          <w:numId w:val="2"/>
+        </w:numPr>
+        <w:spacing w:before="100" w:beforeAutospacing="1" w:after="100" w:afterAutospacing="1" w:line="360" w:lineRule="auto"/>
+        <w:rPr>
+          <w:rFonts w:eastAsia="Times New Roman" w:cs="Arial"/>
+          <w:szCs w:val="24"/>
+          <w:lang w:eastAsia="en-CA"/>
+        </w:rPr>
+      </w:pPr>
+      <w:r>
+        <w:rPr>
+          <w:rFonts w:eastAsia="Times New Roman" w:cs="Arial"/>
+          <w:szCs w:val="24"/>
+          <w:lang w:eastAsia="en-CA"/>
+        </w:rPr>
+        <w:t>Q6/ How USD/CAD dollars impacted in the near future when more oil fuel replaced by renewable energy?</w:t>
+      </w:r>
+    </w:p>
+    <w:p>
+      <w:pPr>
+        <w:rPr>
+          <w:rFonts w:cs="Arial"/>
+          <w:b/>
+          <w:bCs/>
+          <w:color w:val="1D1C1D"/>
+          <w:szCs w:val="24"/>
+          <w:shd w:val="clear" w:color="auto" w:fill="FFFFFF"/>
+        </w:rPr>
+      </w:pPr>
+      <w:r>
+        <w:rPr>
+          <w:rFonts w:cs="Arial"/>
+          <w:b/>
+          <w:bCs/>
+          <w:color w:val="1D1C1D"/>
+          <w:szCs w:val="24"/>
+          <w:shd w:val="clear" w:color="auto" w:fill="FFFFFF"/>
+        </w:rPr>
+        <w:t xml:space="preserve">The data </w:t>
+      </w:r>
+      <w:r>
+        <w:rPr>
+          <w:rFonts w:cs="Arial"/>
+          <w:b/>
+          <w:bCs/>
+          <w:color w:val="1D1C1D"/>
+          <w:szCs w:val="24"/>
+          <w:shd w:val="clear" w:color="auto" w:fill="FFFFFF"/>
+        </w:rPr>
+        <w:t>to be examined include:</w:t>
+      </w:r>
+    </w:p>
+    <w:p>
+      <w:pPr>
+        <w:spacing w:after="0" w:line="360" w:lineRule="auto"/>
+        <w:rPr>
+          <w:rFonts w:cs="Arial"/>
+          <w:color w:val="1D1C1D"/>
+          <w:szCs w:val="24"/>
+          <w:shd w:val="clear" w:color="auto" w:fill="FFFFFF"/>
+        </w:rPr>
+      </w:pPr>
+      <w:r>
+        <w:rPr>
+          <w:rFonts w:cs="Arial"/>
+          <w:color w:val="1D1C1D"/>
+          <w:szCs w:val="24"/>
+          <w:shd w:val="clear" w:color="auto" w:fill="FFFFFF"/>
+        </w:rPr>
+        <w:t xml:space="preserve">- </w:t>
+      </w:r>
+      <w:r>
+        <w:rPr>
+          <w:rFonts w:cs="Arial"/>
+          <w:color w:val="1D1C1D"/>
+          <w:szCs w:val="24"/>
+          <w:shd w:val="clear" w:color="auto" w:fill="FFFFFF"/>
+        </w:rPr>
+        <w:t>Crude production from US in the last 10 years</w:t>
+      </w:r>
+    </w:p>
+    <w:p>
+      <w:pPr>
+        <w:spacing w:after="0" w:line="360" w:lineRule="auto"/>
+        <w:rPr>
+          <w:rFonts w:cs="Arial"/>
+          <w:color w:val="1D1C1D"/>
+          <w:szCs w:val="24"/>
+          <w:shd w:val="clear" w:color="auto" w:fill="FFFFFF"/>
+        </w:rPr>
+      </w:pPr>
+      <w:r>
+        <w:rPr>
+          <w:rFonts w:cs="Arial"/>
+          <w:color w:val="1D1C1D"/>
+          <w:szCs w:val="24"/>
+          <w:shd w:val="clear" w:color="auto" w:fill="FFFFFF"/>
+        </w:rPr>
+        <w:t>- Crude production from CA in the last 10 years</w:t>
+      </w:r>
+    </w:p>
+    <w:p>
+      <w:pPr>
+        <w:spacing w:after="0" w:line="360" w:lineRule="auto"/>
+        <w:rPr>
+          <w:rFonts w:cs="Arial"/>
+          <w:color w:val="1D1C1D"/>
+          <w:szCs w:val="24"/>
+          <w:shd w:val="clear" w:color="auto" w:fill="FFFFFF"/>
+        </w:rPr>
+      </w:pPr>
+      <w:r>
+        <w:rPr>
+          <w:rFonts w:cs="Arial"/>
+          <w:color w:val="1D1C1D"/>
+          <w:szCs w:val="24"/>
+          <w:shd w:val="clear" w:color="auto" w:fill="FFFFFF"/>
+        </w:rPr>
+        <w:t>- GDP contribution of crude export</w:t>
+      </w:r>
+      <w:r>
+        <w:rPr>
+          <w:rFonts w:cs="Arial"/>
+          <w:color w:val="1D1C1D"/>
+          <w:szCs w:val="24"/>
+          <w:shd w:val="clear" w:color="auto" w:fill="FFFFFF"/>
+        </w:rPr>
+        <w:t xml:space="preserve"> to US’s economics in the last 10 years</w:t>
+      </w:r>
+    </w:p>
+    <w:p>
+      <w:pPr>
+        <w:spacing w:after="0" w:line="360" w:lineRule="auto"/>
+        <w:rPr>
+          <w:rFonts w:cs="Arial"/>
+          <w:color w:val="1D1C1D"/>
+          <w:szCs w:val="24"/>
+          <w:shd w:val="clear" w:color="auto" w:fill="FFFFFF"/>
+        </w:rPr>
+      </w:pPr>
+      <w:r>
+        <w:rPr>
+          <w:rFonts w:cs="Arial"/>
+          <w:color w:val="1D1C1D"/>
+          <w:szCs w:val="24"/>
+          <w:shd w:val="clear" w:color="auto" w:fill="FFFFFF"/>
+        </w:rPr>
+        <w:t xml:space="preserve">- </w:t>
+      </w:r>
+      <w:r>
+        <w:rPr>
+          <w:rFonts w:cs="Arial"/>
+          <w:color w:val="1D1C1D"/>
+          <w:szCs w:val="24"/>
+          <w:shd w:val="clear" w:color="auto" w:fill="FFFFFF"/>
+        </w:rPr>
+        <w:t xml:space="preserve">GDP contribution of crude export to </w:t>
+      </w:r>
+      <w:r>
+        <w:rPr>
+          <w:rFonts w:cs="Arial"/>
+          <w:color w:val="1D1C1D"/>
+          <w:szCs w:val="24"/>
+          <w:shd w:val="clear" w:color="auto" w:fill="FFFFFF"/>
+        </w:rPr>
+        <w:t>CA</w:t>
+      </w:r>
+      <w:r>
+        <w:rPr>
+          <w:rFonts w:cs="Arial"/>
+          <w:color w:val="1D1C1D"/>
+          <w:szCs w:val="24"/>
+          <w:shd w:val="clear" w:color="auto" w:fill="FFFFFF"/>
+        </w:rPr>
+        <w:t>’s economics in the last 10 years</w:t>
+      </w:r>
+    </w:p>
+    <w:p>
+      <w:pPr>
+        <w:spacing w:after="0" w:line="360" w:lineRule="auto"/>
+        <w:rPr>
+          <w:rFonts w:cs="Arial"/>
+          <w:color w:val="1D1C1D"/>
+          <w:szCs w:val="24"/>
+          <w:shd w:val="clear" w:color="auto" w:fill="FFFFFF"/>
+        </w:rPr>
+      </w:pPr>
+      <w:r>
+        <w:rPr>
+          <w:rFonts w:cs="Arial"/>
+          <w:color w:val="1D1C1D"/>
+          <w:szCs w:val="24"/>
+          <w:shd w:val="clear" w:color="auto" w:fill="FFFFFF"/>
+        </w:rPr>
+        <w:t xml:space="preserve">- </w:t>
+      </w:r>
+      <w:r>
+        <w:rPr>
+          <w:rFonts w:cs="Arial"/>
+          <w:color w:val="1D1C1D"/>
+          <w:szCs w:val="24"/>
+          <w:shd w:val="clear" w:color="auto" w:fill="FFFFFF"/>
+        </w:rPr>
+        <w:t>USD values fluctuations in the last 10 years</w:t>
+      </w:r>
+    </w:p>
+    <w:p>
+      <w:pPr>
+        <w:spacing w:after="0" w:line="360" w:lineRule="auto"/>
+        <w:rPr>
+          <w:rFonts w:cs="Arial"/>
+          <w:color w:val="1D1C1D"/>
+          <w:szCs w:val="24"/>
+          <w:shd w:val="clear" w:color="auto" w:fill="FFFFFF"/>
+        </w:rPr>
+      </w:pPr>
+      <w:r>
+        <w:rPr>
+          <w:rFonts w:cs="Arial"/>
+          <w:color w:val="1D1C1D"/>
+          <w:szCs w:val="24"/>
+          <w:shd w:val="clear" w:color="auto" w:fill="FFFFFF"/>
+        </w:rPr>
+        <w:t xml:space="preserve">- CAD values </w:t>
+      </w:r>
+      <w:r>
+        <w:rPr>
+          <w:rFonts w:cs="Arial"/>
+          <w:color w:val="1D1C1D"/>
+          <w:szCs w:val="24"/>
+          <w:shd w:val="clear" w:color="auto" w:fill="FFFFFF"/>
+        </w:rPr>
+        <w:t>fluctuations in the last 10 years</w:t>
+      </w:r>
+    </w:p>
+    <w:p>
+      <w:pPr>
+        <w:spacing w:after="0" w:line="360" w:lineRule="auto"/>
+        <w:rPr>
+          <w:rFonts w:cs="Arial"/>
+          <w:color w:val="1D1C1D"/>
+          <w:szCs w:val="24"/>
+          <w:shd w:val="clear" w:color="auto" w:fill="FFFFFF"/>
+        </w:rPr>
+      </w:pPr>
+      <w:r>
+        <w:rPr>
+          <w:rFonts w:cs="Arial"/>
+          <w:color w:val="1D1C1D"/>
+          <w:szCs w:val="24"/>
+          <w:shd w:val="clear" w:color="auto" w:fill="FFFFFF"/>
+        </w:rPr>
+        <w:t>- Renewable energy production in US in the last 10 years</w:t>
+      </w:r>
+    </w:p>
+    <w:p>
+      <w:pPr>
+        <w:spacing w:after="0" w:line="360" w:lineRule="auto"/>
+        <w:rPr>
+          <w:rFonts w:cs="Arial"/>
+          <w:color w:val="1D1C1D"/>
+          <w:szCs w:val="24"/>
+          <w:shd w:val="clear" w:color="auto" w:fill="FFFFFF"/>
+        </w:rPr>
+      </w:pPr>
+      <w:r>
+        <w:rPr>
+          <w:rFonts w:cs="Arial"/>
+          <w:color w:val="1D1C1D"/>
+          <w:szCs w:val="24"/>
+          <w:shd w:val="clear" w:color="auto" w:fill="FFFFFF"/>
+        </w:rPr>
+        <w:t xml:space="preserve">- </w:t>
+      </w:r>
+      <w:r>
+        <w:rPr>
+          <w:rFonts w:cs="Arial"/>
+          <w:color w:val="1D1C1D"/>
+          <w:szCs w:val="24"/>
+          <w:shd w:val="clear" w:color="auto" w:fill="FFFFFF"/>
+        </w:rPr>
+        <w:t xml:space="preserve">Renewable energy production in </w:t>
+      </w:r>
+      <w:r>
+        <w:rPr>
+          <w:rFonts w:cs="Arial"/>
+          <w:color w:val="1D1C1D"/>
+          <w:szCs w:val="24"/>
+          <w:shd w:val="clear" w:color="auto" w:fill="FFFFFF"/>
+        </w:rPr>
+        <w:t>CA</w:t>
+      </w:r>
+      <w:r>
+        <w:rPr>
+          <w:rFonts w:cs="Arial"/>
+          <w:color w:val="1D1C1D"/>
+          <w:szCs w:val="24"/>
+          <w:shd w:val="clear" w:color="auto" w:fill="FFFFFF"/>
+        </w:rPr>
+        <w:t xml:space="preserve"> in the last 10 years</w:t>
+      </w:r>
+    </w:p>
+    <w:p>
+      <w:pPr>
+        <w:rPr>
+          <w:rFonts w:cs="Arial"/>
+          <w:b/>
+          <w:bCs/>
+          <w:color w:val="1D1C1D"/>
+          <w:szCs w:val="24"/>
+          <w:shd w:val="clear" w:color="auto" w:fill="FFFFFF"/>
+        </w:rPr>
+      </w:pPr>
+      <w:r>
+        <w:rPr>
+          <w:rFonts w:cs="Arial"/>
+          <w:b/>
+          <w:bCs/>
           <w:color w:val="1D1C1D"/>
           <w:szCs w:val="24"/>
           <w:shd w:val="clear" w:color="auto" w:fill="FFFFFF"/>
@@ -302,20 +1110,16 @@
           <w:numId w:val="2"/>
         </w:numPr>
         <w:rPr>
-          <w:szCs w:val="24"/>
-        </w:rPr>
-      </w:pPr>
-      <w:r>
-        <w:rPr>
-          <w:szCs w:val="24"/>
-        </w:rPr>
-        <w:t>Open</w:t>
-      </w:r>
-      <w:r>
-        <w:rPr>
-          <w:szCs w:val="24"/>
-        </w:rPr>
-        <w:t xml:space="preserve">.data.ca </w:t>
+          <w:rFonts w:cs="Arial"/>
+          <w:szCs w:val="24"/>
+        </w:rPr>
+      </w:pPr>
+      <w:r>
+        <w:rPr>
+          <w:rFonts w:cs="Arial"/>
+          <w:szCs w:val="24"/>
+        </w:rPr>
+        <w:t xml:space="preserve">Open.data.ca </w:t>
       </w:r>
     </w:p>
     <w:p>
@@ -326,6 +1130,7 @@
           <w:numId w:val="2"/>
         </w:numPr>
         <w:rPr>
+          <w:rFonts w:cs="Arial"/>
           <w:szCs w:val="24"/>
         </w:rPr>
       </w:pPr>
@@ -333,6 +1138,7 @@
         <w:r>
           <w:rPr>
             <w:rStyle w:val="Hyperlink"/>
+            <w:rFonts w:cs="Arial"/>
             <w:szCs w:val="24"/>
           </w:rPr>
           <w:t>https://open.canada.ca/data/en/dataset/76e6795d-eace-4def-b12b-911fde9a5adc</w:t>
@@ -347,11 +1153,13 @@
           <w:numId w:val="2"/>
         </w:numPr>
         <w:rPr>
-          <w:szCs w:val="24"/>
-        </w:rPr>
-      </w:pPr>
-      <w:r>
-        <w:rPr>
+          <w:rFonts w:cs="Arial"/>
+          <w:szCs w:val="24"/>
+        </w:rPr>
+      </w:pPr>
+      <w:r>
+        <w:rPr>
+          <w:rFonts w:cs="Arial"/>
           <w:szCs w:val="24"/>
         </w:rPr>
         <w:t xml:space="preserve">As well as other data </w:t>
@@ -365,11 +1173,13 @@
           <w:numId w:val="2"/>
         </w:numPr>
         <w:rPr>
-          <w:szCs w:val="24"/>
-        </w:rPr>
-      </w:pPr>
-      <w:r>
-        <w:rPr>
+          <w:rFonts w:cs="Arial"/>
+          <w:szCs w:val="24"/>
+        </w:rPr>
+      </w:pPr>
+      <w:r>
+        <w:rPr>
+          <w:rFonts w:cs="Arial"/>
           <w:szCs w:val="24"/>
         </w:rPr>
         <w:t xml:space="preserve">Kaggle </w:t>
@@ -383,6 +1193,7 @@
           <w:numId w:val="2"/>
         </w:numPr>
         <w:rPr>
+          <w:rFonts w:cs="Arial"/>
           <w:szCs w:val="24"/>
         </w:rPr>
       </w:pPr>
@@ -390,6 +1201,7 @@
         <w:r>
           <w:rPr>
             <w:rStyle w:val="Hyperlink"/>
+            <w:rFonts w:cs="Arial"/>
             <w:szCs w:val="24"/>
           </w:rPr>
           <w:t>https://www.kaggle.com/kianwee/foreign-exchange-rate-1994-2020</w:t>
@@ -404,11 +1216,13 @@
           <w:numId w:val="2"/>
         </w:numPr>
         <w:rPr>
-          <w:szCs w:val="24"/>
-        </w:rPr>
-      </w:pPr>
-      <w:r>
-        <w:rPr>
+          <w:rFonts w:cs="Arial"/>
+          <w:szCs w:val="24"/>
+        </w:rPr>
+      </w:pPr>
+      <w:r>
+        <w:rPr>
+          <w:rFonts w:cs="Arial"/>
           <w:szCs w:val="24"/>
         </w:rPr>
         <w:t>As well as other related data</w:t>
@@ -417,6 +1231,7 @@
     <w:p>
       <w:pPr>
         <w:rPr>
+          <w:rFonts w:cs="Arial"/>
           <w:szCs w:val="24"/>
         </w:rPr>
       </w:pPr>
@@ -432,8 +1247,157 @@
 </file>
 
 <file path=word/numbering.xml><?xml version="1.0" encoding="utf-8"?>
-<w:numbering xmlns:wpc="http://schemas.microsoft.com/office/word/2010/wordprocessingCanvas" xmlns:cx="http://schemas.microsoft.com/office/drawing/2014/chartex" xmlns:cx1="http://schemas.microsoft.com/office/drawing/2015/9/8/chartex" xmlns:cx2="http://schemas.microsoft.com/office/drawing/2015/10/21/chartex" xmlns:cx3="http://schemas.microsoft.com/office/drawing/2016/5/9/chartex" xmlns:cx4="http://schemas.microsoft.com/office/drawing/2016/5/10/chartex" xmlns:cx5="http://schemas.microsoft.com/office/drawing/2016/5/11/chartex" xmlns:cx6="http://schemas.microsoft.com/office/drawing/2016/5/12/chartex" xmlns:cx7="http://schemas.microsoft.com/office/drawing/2016/5/13/chartex" xmlns:cx8="http://schemas.microsoft.com/office/drawing/2016/5/14/chartex" xmlns:mc="http://schemas.openxmlformats.org/markup-compatibility/2006" xmlns:aink="http://schemas.microsoft.com/office/drawing/2016/ink" xmlns:am3d="http://schemas.microsoft.com/office/drawing/2017/model3d" xmlns:o="urn:schemas-microsoft-com:office:office" xmlns:r="http://schemas.openxmlformats.org/officeDocument/2006/relationships" xmlns:m="http://schemas.openxmlformats.org/officeDocument/2006/math" xmlns:v="urn:schemas-microsoft-com:vml" xmlns:wp14="http://schemas.microsoft.com/office/word/2010/wordprocessingDrawing" xmlns:wp="http://schemas.openxmlformats.org/drawingml/2006/wordprocessingDrawing" xmlns:w10="urn:schemas-microsoft-com:office:word" xmlns:w="http://schemas.openxmlformats.org/wordprocessingml/2006/main" xmlns:w14="http://schemas.microsoft.com/office/word/2010/wordml" xmlns:w15="http://schemas.microsoft.com/office/word/2012/wordml" xmlns:w16cid="http://schemas.microsoft.com/office/word/2016/wordml/cid" xmlns:w16se="http://schemas.microsoft.com/office/word/2015/wordml/symex" xmlns:wpg="http://schemas.microsoft.com/office/word/2010/wordprocessingGroup" xmlns:wpi="http://schemas.microsoft.com/office/word/2010/wordprocessingInk" xmlns:wne="http://schemas.microsoft.com/office/word/2006/wordml" xmlns:wps="http://schemas.microsoft.com/office/word/2010/wordprocessingShape" mc:Ignorable="w14 w15 w16se w16cid wp14">
+<w:numbering xmlns:wpc="http://schemas.microsoft.com/office/word/2010/wordprocessingCanvas" xmlns:cx="http://schemas.microsoft.com/office/drawing/2014/chartex" xmlns:cx1="http://schemas.microsoft.com/office/drawing/2015/9/8/chartex" xmlns:cx2="http://schemas.microsoft.com/office/drawing/2015/10/21/chartex" xmlns:cx3="http://schemas.microsoft.com/office/drawing/2016/5/9/chartex" xmlns:cx4="http://schemas.microsoft.com/office/drawing/2016/5/10/chartex" xmlns:cx5="http://schemas.microsoft.com/office/drawing/2016/5/11/chartex" xmlns:cx6="http://schemas.microsoft.com/office/drawing/2016/5/12/chartex" xmlns:cx7="http://schemas.microsoft.com/office/drawing/2016/5/13/chartex" xmlns:cx8="http://schemas.microsoft.com/office/drawing/2016/5/14/chartex" xmlns:mc="http://schemas.openxmlformats.org/markup-compatibility/2006" xmlns:aink="http://schemas.microsoft.com/office/drawing/2016/ink" xmlns:am3d="http://schemas.microsoft.com/office/drawing/2017/model3d" xmlns:o="urn:schemas-microsoft-com:office:office" xmlns:r="http://schemas.openxmlformats.org/officeDocument/2006/relationships" xmlns:m="http://schemas.openxmlformats.org/officeDocument/2006/math" xmlns:v="urn:schemas-microsoft-com:vml" xmlns:wp14="http://schemas.microsoft.com/office/word/2010/wordprocessingDrawing" xmlns:wp="http://schemas.openxmlformats.org/drawingml/2006/wordprocessingDrawing" xmlns:w10="urn:schemas-microsoft-com:office:word" xmlns:w="http://schemas.openxmlformats.org/wordprocessingml/2006/main" xmlns:w14="http://schemas.microsoft.com/office/word/2010/wordml" xmlns:w15="http://schemas.microsoft.com/office/word/2012/wordml" xmlns:w16cex="http://schemas.microsoft.com/office/word/2018/wordml/cex" xmlns:w16cid="http://schemas.microsoft.com/office/word/2016/wordml/cid" xmlns:w16="http://schemas.microsoft.com/office/word/2018/wordml" xmlns:w16se="http://schemas.microsoft.com/office/word/2015/wordml/symex" xmlns:wpg="http://schemas.microsoft.com/office/word/2010/wordprocessingGroup" xmlns:wpi="http://schemas.microsoft.com/office/word/2010/wordprocessingInk" xmlns:wne="http://schemas.microsoft.com/office/word/2006/wordml" xmlns:wps="http://schemas.microsoft.com/office/word/2010/wordprocessingShape" mc:Ignorable="w14 w15 w16se w16cid w16 w16cex wp14">
   <w:abstractNum w:abstractNumId="0" w15:restartNumberingAfterBreak="0">
+    <w:nsid w:val="08EB4685"/>
+    <w:multiLevelType w:val="multilevel"/>
+    <w:tmpl w:val="2E1C63AC"/>
+    <w:lvl w:ilvl="0">
+      <w:start w:val="1"/>
+      <w:numFmt w:val="bullet"/>
+      <w:lvlText w:val=""/>
+      <w:lvlJc w:val="left"/>
+      <w:pPr>
+        <w:tabs>
+          <w:tab w:val="num" w:pos="720"/>
+        </w:tabs>
+        <w:ind w:left="720" w:hanging="360"/>
+      </w:pPr>
+      <w:rPr>
+        <w:rFonts w:ascii="Symbol" w:hAnsi="Symbol" w:hint="default"/>
+        <w:sz w:val="20"/>
+      </w:rPr>
+    </w:lvl>
+    <w:lvl w:ilvl="1">
+      <w:start w:val="1"/>
+      <w:numFmt w:val="bullet"/>
+      <w:lvlText w:val="o"/>
+      <w:lvlJc w:val="left"/>
+      <w:pPr>
+        <w:tabs>
+          <w:tab w:val="num" w:pos="1440"/>
+        </w:tabs>
+        <w:ind w:left="1440" w:hanging="360"/>
+      </w:pPr>
+      <w:rPr>
+        <w:rFonts w:ascii="Courier New" w:hAnsi="Courier New" w:hint="default"/>
+        <w:sz w:val="20"/>
+      </w:rPr>
+    </w:lvl>
+    <w:lvl w:ilvl="2">
+      <w:start w:val="1"/>
+      <w:numFmt w:val="bullet"/>
+      <w:lvlText w:val=""/>
+      <w:lvlJc w:val="left"/>
+      <w:pPr>
+        <w:tabs>
+          <w:tab w:val="num" w:pos="2160"/>
+        </w:tabs>
+        <w:ind w:left="2160" w:hanging="360"/>
+      </w:pPr>
+      <w:rPr>
+        <w:rFonts w:ascii="Wingdings" w:hAnsi="Wingdings" w:hint="default"/>
+        <w:sz w:val="20"/>
+      </w:rPr>
+    </w:lvl>
+    <w:lvl w:ilvl="3" w:tentative="1">
+      <w:start w:val="1"/>
+      <w:numFmt w:val="bullet"/>
+      <w:lvlText w:val=""/>
+      <w:lvlJc w:val="left"/>
+      <w:pPr>
+        <w:tabs>
+          <w:tab w:val="num" w:pos="2880"/>
+        </w:tabs>
+        <w:ind w:left="2880" w:hanging="360"/>
+      </w:pPr>
+      <w:rPr>
+        <w:rFonts w:ascii="Wingdings" w:hAnsi="Wingdings" w:hint="default"/>
+        <w:sz w:val="20"/>
+      </w:rPr>
+    </w:lvl>
+    <w:lvl w:ilvl="4" w:tentative="1">
+      <w:start w:val="1"/>
+      <w:numFmt w:val="bullet"/>
+      <w:lvlText w:val=""/>
+      <w:lvlJc w:val="left"/>
+      <w:pPr>
+        <w:tabs>
+          <w:tab w:val="num" w:pos="3600"/>
+        </w:tabs>
+        <w:ind w:left="3600" w:hanging="360"/>
+      </w:pPr>
+      <w:rPr>
+        <w:rFonts w:ascii="Wingdings" w:hAnsi="Wingdings" w:hint="default"/>
+        <w:sz w:val="20"/>
+      </w:rPr>
+    </w:lvl>
+    <w:lvl w:ilvl="5" w:tentative="1">
+      <w:start w:val="1"/>
+      <w:numFmt w:val="bullet"/>
+      <w:lvlText w:val=""/>
+      <w:lvlJc w:val="left"/>
+      <w:pPr>
+        <w:tabs>
+          <w:tab w:val="num" w:pos="4320"/>
+        </w:tabs>
+        <w:ind w:left="4320" w:hanging="360"/>
+      </w:pPr>
+      <w:rPr>
+        <w:rFonts w:ascii="Wingdings" w:hAnsi="Wingdings" w:hint="default"/>
+        <w:sz w:val="20"/>
+      </w:rPr>
+    </w:lvl>
+    <w:lvl w:ilvl="6" w:tentative="1">
+      <w:start w:val="1"/>
+      <w:numFmt w:val="bullet"/>
+      <w:lvlText w:val=""/>
+      <w:lvlJc w:val="left"/>
+      <w:pPr>
+        <w:tabs>
+          <w:tab w:val="num" w:pos="5040"/>
+        </w:tabs>
+        <w:ind w:left="5040" w:hanging="360"/>
+      </w:pPr>
+      <w:rPr>
+        <w:rFonts w:ascii="Wingdings" w:hAnsi="Wingdings" w:hint="default"/>
+        <w:sz w:val="20"/>
+      </w:rPr>
+    </w:lvl>
+    <w:lvl w:ilvl="7" w:tentative="1">
+      <w:start w:val="1"/>
+      <w:numFmt w:val="bullet"/>
+      <w:lvlText w:val=""/>
+      <w:lvlJc w:val="left"/>
+      <w:pPr>
+        <w:tabs>
+          <w:tab w:val="num" w:pos="5760"/>
+        </w:tabs>
+        <w:ind w:left="5760" w:hanging="360"/>
+      </w:pPr>
+      <w:rPr>
+        <w:rFonts w:ascii="Wingdings" w:hAnsi="Wingdings" w:hint="default"/>
+        <w:sz w:val="20"/>
+      </w:rPr>
+    </w:lvl>
+    <w:lvl w:ilvl="8" w:tentative="1">
+      <w:start w:val="1"/>
+      <w:numFmt w:val="bullet"/>
+      <w:lvlText w:val=""/>
+      <w:lvlJc w:val="left"/>
+      <w:pPr>
+        <w:tabs>
+          <w:tab w:val="num" w:pos="6480"/>
+        </w:tabs>
+        <w:ind w:left="6480" w:hanging="360"/>
+      </w:pPr>
+      <w:rPr>
+        <w:rFonts w:ascii="Wingdings" w:hAnsi="Wingdings" w:hint="default"/>
+        <w:sz w:val="20"/>
+      </w:rPr>
+    </w:lvl>
+  </w:abstractNum>
+  <w:abstractNum w:abstractNumId="1" w15:restartNumberingAfterBreak="0">
     <w:nsid w:val="60293DAE"/>
     <w:multiLevelType w:val="hybridMultilevel"/>
     <w:tmpl w:val="EA1E15C6"/>
@@ -460,7 +1424,7 @@
         <w:rFonts w:ascii="Courier New" w:hAnsi="Courier New" w:cs="Courier New" w:hint="default"/>
       </w:rPr>
     </w:lvl>
-    <w:lvl w:ilvl="2" w:tplc="10090005" w:tentative="1">
+    <w:lvl w:ilvl="2" w:tplc="10090005">
       <w:start w:val="1"/>
       <w:numFmt w:val="bullet"/>
       <w:lvlText w:val=""/>
@@ -545,7 +1509,7 @@
       </w:rPr>
     </w:lvl>
   </w:abstractNum>
-  <w:abstractNum w:abstractNumId="1" w15:restartNumberingAfterBreak="0">
+  <w:abstractNum w:abstractNumId="2" w15:restartNumberingAfterBreak="0">
     <w:nsid w:val="740066B3"/>
     <w:multiLevelType w:val="multilevel"/>
     <w:tmpl w:val="5504D0E8"/>
@@ -695,16 +1659,19 @@
     </w:lvl>
   </w:abstractNum>
   <w:num w:numId="1">
+    <w:abstractNumId w:val="2"/>
+  </w:num>
+  <w:num w:numId="2">
     <w:abstractNumId w:val="1"/>
   </w:num>
-  <w:num w:numId="2">
+  <w:num w:numId="3">
     <w:abstractNumId w:val="0"/>
   </w:num>
 </w:numbering>
 </file>
 
 <file path=word/styles.xml><?xml version="1.0" encoding="utf-8"?>
-<w:styles xmlns:mc="http://schemas.openxmlformats.org/markup-compatibility/2006" xmlns:r="http://schemas.openxmlformats.org/officeDocument/2006/relationships" xmlns:w="http://schemas.openxmlformats.org/wordprocessingml/2006/main" xmlns:w14="http://schemas.microsoft.com/office/word/2010/wordml" xmlns:w15="http://schemas.microsoft.com/office/word/2012/wordml" xmlns:w16cid="http://schemas.microsoft.com/office/word/2016/wordml/cid" xmlns:w16se="http://schemas.microsoft.com/office/word/2015/wordml/symex" mc:Ignorable="w14 w15 w16se w16cid">
+<w:styles xmlns:mc="http://schemas.openxmlformats.org/markup-compatibility/2006" xmlns:r="http://schemas.openxmlformats.org/officeDocument/2006/relationships" xmlns:w="http://schemas.openxmlformats.org/wordprocessingml/2006/main" xmlns:w14="http://schemas.microsoft.com/office/word/2010/wordml" xmlns:w15="http://schemas.microsoft.com/office/word/2012/wordml" xmlns:w16cex="http://schemas.microsoft.com/office/word/2018/wordml/cex" xmlns:w16cid="http://schemas.microsoft.com/office/word/2016/wordml/cid" xmlns:w16="http://schemas.microsoft.com/office/word/2018/wordml" xmlns:w16se="http://schemas.microsoft.com/office/word/2015/wordml/symex" mc:Ignorable="w14 w15 w16se w16cid w16 w16cex">
   <w:docDefaults>
     <w:rPrDefault>
       <w:rPr>
@@ -826,6 +1793,7 @@
     <w:lsdException w:name="HTML Sample" w:semiHidden="1" w:unhideWhenUsed="1"/>
     <w:lsdException w:name="HTML Typewriter" w:semiHidden="1" w:unhideWhenUsed="1"/>
     <w:lsdException w:name="HTML Variable" w:semiHidden="1" w:unhideWhenUsed="1"/>
+    <w:lsdException w:name="Normal Table" w:semiHidden="1" w:unhideWhenUsed="1"/>
     <w:lsdException w:name="annotation subject" w:semiHidden="1" w:unhideWhenUsed="1"/>
     <w:lsdException w:name="No List" w:semiHidden="1" w:unhideWhenUsed="1"/>
     <w:lsdException w:name="Outline List 1" w:semiHidden="1" w:unhideWhenUsed="1"/>
@@ -872,8 +1840,10 @@
     <w:lsdException w:name="Table Subtle 2" w:semiHidden="1" w:unhideWhenUsed="1"/>
     <w:lsdException w:name="Table Web 1" w:semiHidden="1" w:unhideWhenUsed="1"/>
     <w:lsdException w:name="Table Web 2" w:semiHidden="1" w:unhideWhenUsed="1"/>
+    <w:lsdException w:name="Table Web 3" w:semiHidden="1" w:unhideWhenUsed="1"/>
     <w:lsdException w:name="Balloon Text" w:semiHidden="1" w:unhideWhenUsed="1"/>
     <w:lsdException w:name="Table Grid" w:uiPriority="39"/>
+    <w:lsdException w:name="Table Theme" w:semiHidden="1" w:unhideWhenUsed="1"/>
     <w:lsdException w:name="Placeholder Text" w:semiHidden="1"/>
     <w:lsdException w:name="No Spacing" w:uiPriority="1" w:qFormat="1"/>
     <w:lsdException w:name="Light Shading" w:uiPriority="60"/>
@@ -1213,6 +2183,17 @@
       <w:szCs w:val="56"/>
     </w:rPr>
   </w:style>
+  <w:style w:type="character" w:styleId="Strong">
+    <w:name w:val="Strong"/>
+    <w:basedOn w:val="DefaultParagraphFont"/>
+    <w:uiPriority w:val="22"/>
+    <w:qFormat/>
+    <w:rsid w:val="00B84C7D"/>
+    <w:rPr>
+      <w:b/>
+      <w:bCs/>
+    </w:rPr>
+  </w:style>
 </w:styles>
 </file>
 

</xml_diff>

<commit_message>
Commit 2 - Thao - Oct 30
</commit_message>
<xml_diff>
--- a/Proposal.docx
+++ b/Proposal.docx
@@ -48,7 +48,35 @@
         <w:rPr>
           <w:rFonts w:ascii="Arial" w:hAnsi="Arial" w:cs="Arial"/>
         </w:rPr>
-        <w:t xml:space="preserve"> Kelvin Deng, Thao Hoang, Yijing Su, May Ang </w:t>
+        <w:t xml:space="preserve"> Kelvin Deng, Thao Hoang, </w:t>
+      </w:r>
+      <w:proofErr w:type="spellStart"/>
+      <w:r>
+        <w:rPr>
+          <w:rFonts w:ascii="Arial" w:hAnsi="Arial" w:cs="Arial"/>
+        </w:rPr>
+        <w:t>Yijing</w:t>
+      </w:r>
+      <w:proofErr w:type="spellEnd"/>
+      <w:r>
+        <w:rPr>
+          <w:rFonts w:ascii="Arial" w:hAnsi="Arial" w:cs="Arial"/>
+        </w:rPr>
+        <w:t xml:space="preserve"> </w:t>
+      </w:r>
+      <w:proofErr w:type="spellStart"/>
+      <w:r>
+        <w:rPr>
+          <w:rFonts w:ascii="Arial" w:hAnsi="Arial" w:cs="Arial"/>
+        </w:rPr>
+        <w:t>Su</w:t>
+      </w:r>
+      <w:proofErr w:type="spellEnd"/>
+      <w:r>
+        <w:rPr>
+          <w:rFonts w:ascii="Arial" w:hAnsi="Arial" w:cs="Arial"/>
+        </w:rPr>
+        <w:t xml:space="preserve">, May Ang </w:t>
       </w:r>
     </w:p>
     <w:p>
@@ -392,7 +420,27 @@
           <w:szCs w:val="24"/>
           <w:shd w:val="clear" w:color="auto" w:fill="FFFFFF"/>
         </w:rPr>
-        <w:t xml:space="preserve"> impacted in the near future, when the world is shifting towards</w:t>
+        <w:t xml:space="preserve"> impacted </w:t>
+      </w:r>
+      <w:proofErr w:type="gramStart"/>
+      <w:r>
+        <w:rPr>
+          <w:rFonts w:cs="Arial"/>
+          <w:color w:val="1D1C1D"/>
+          <w:szCs w:val="24"/>
+          <w:shd w:val="clear" w:color="auto" w:fill="FFFFFF"/>
+        </w:rPr>
+        <w:t>in the near future</w:t>
+      </w:r>
+      <w:proofErr w:type="gramEnd"/>
+      <w:r>
+        <w:rPr>
+          <w:rFonts w:cs="Arial"/>
+          <w:color w:val="1D1C1D"/>
+          <w:szCs w:val="24"/>
+          <w:shd w:val="clear" w:color="auto" w:fill="FFFFFF"/>
+        </w:rPr>
+        <w:t>, when the world is shifting towards</w:t>
       </w:r>
       <w:r>
         <w:rPr>
@@ -614,7 +662,16 @@
           <w:szCs w:val="24"/>
           <w:lang w:eastAsia="en-CA"/>
         </w:rPr>
-        <w:t>Q3/  </w:t>
+        <w:t>Q3</w:t>
+      </w:r>
+      <w:proofErr w:type="gramStart"/>
+      <w:r>
+        <w:rPr>
+          <w:rFonts w:eastAsia="Times New Roman" w:cs="Arial"/>
+          <w:szCs w:val="24"/>
+          <w:lang w:eastAsia="en-CA"/>
+        </w:rPr>
+        <w:t>/  </w:t>
       </w:r>
       <w:r>
         <w:rPr>
@@ -624,7 +681,18 @@
           <w:szCs w:val="24"/>
           <w:lang w:eastAsia="en-CA"/>
         </w:rPr>
-        <w:t>GDP contribution</w:t>
+        <w:t>GDP</w:t>
+      </w:r>
+      <w:proofErr w:type="gramEnd"/>
+      <w:r>
+        <w:rPr>
+          <w:rFonts w:eastAsia="Times New Roman" w:cs="Arial"/>
+          <w:b/>
+          <w:bCs/>
+          <w:szCs w:val="24"/>
+          <w:lang w:eastAsia="en-CA"/>
+        </w:rPr>
+        <w:t xml:space="preserve"> contribution</w:t>
       </w:r>
       <w:r>
         <w:rPr>
@@ -702,6 +770,7 @@
         </w:rPr>
         <w:t xml:space="preserve">USD/CAD </w:t>
       </w:r>
+      <w:proofErr w:type="gramStart"/>
       <w:r>
         <w:rPr>
           <w:rFonts w:eastAsia="Times New Roman" w:cs="Arial"/>
@@ -710,6 +779,7 @@
         </w:rPr>
         <w:t>values ?</w:t>
       </w:r>
+      <w:proofErr w:type="gramEnd"/>
     </w:p>
     <w:p>
       <w:pPr>
@@ -792,7 +862,25 @@
           <w:szCs w:val="24"/>
           <w:lang w:eastAsia="en-CA"/>
         </w:rPr>
-        <w:t>Q6/ How USD/CAD dollars impacted in the near future when more oil fuel replaced by renewable energy?</w:t>
+        <w:t xml:space="preserve">Q6/ How USD/CAD dollars impacted </w:t>
+      </w:r>
+      <w:proofErr w:type="gramStart"/>
+      <w:r>
+        <w:rPr>
+          <w:rFonts w:eastAsia="Times New Roman" w:cs="Arial"/>
+          <w:szCs w:val="24"/>
+          <w:lang w:eastAsia="en-CA"/>
+        </w:rPr>
+        <w:t>in the near future</w:t>
+      </w:r>
+      <w:proofErr w:type="gramEnd"/>
+      <w:r>
+        <w:rPr>
+          <w:rFonts w:eastAsia="Times New Roman" w:cs="Arial"/>
+          <w:szCs w:val="24"/>
+          <w:lang w:eastAsia="en-CA"/>
+        </w:rPr>
+        <w:t xml:space="preserve"> when more oil fuel replaced by renewable energy?</w:t>
       </w:r>
     </w:p>
     <w:p>
@@ -924,6 +1012,27 @@
           <w:szCs w:val="24"/>
           <w:shd w:val="clear" w:color="auto" w:fill="FFFFFF"/>
         </w:rPr>
+        <w:t>- GDP contribution of crude export to CA’s economics in the last 10 years</w:t>
+      </w:r>
+    </w:p>
+    <w:p>
+      <w:pPr>
+        <w:spacing w:after="0" w:line="360" w:lineRule="auto"/>
+        <w:rPr>
+          <w:rFonts w:cs="Arial"/>
+          <w:color w:val="1D1C1D"/>
+          <w:szCs w:val="24"/>
+          <w:shd w:val="clear" w:color="auto" w:fill="FFFFFF"/>
+        </w:rPr>
+      </w:pPr>
+      <w:r>
+        <w:rPr>
+          <w:rFonts w:cs="Arial"/>
+          <w:color w:val="1D1C1D"/>
+          <w:szCs w:val="24"/>
+          <w:shd w:val="clear" w:color="auto" w:fill="FFFFFF"/>
+        </w:rPr>
+        <w:lastRenderedPageBreak/>
         <w:t xml:space="preserve">- </w:t>
       </w:r>
       <w:r>
@@ -933,25 +1042,7 @@
           <w:szCs w:val="24"/>
           <w:shd w:val="clear" w:color="auto" w:fill="FFFFFF"/>
         </w:rPr>
-        <w:t xml:space="preserve">GDP contribution of crude export to </w:t>
-      </w:r>
-      <w:r>
-        <w:rPr>
-          <w:rFonts w:cs="Arial"/>
-          <w:color w:val="1D1C1D"/>
-          <w:szCs w:val="24"/>
-          <w:shd w:val="clear" w:color="auto" w:fill="FFFFFF"/>
-        </w:rPr>
-        <w:t>CA</w:t>
-      </w:r>
-      <w:r>
-        <w:rPr>
-          <w:rFonts w:cs="Arial"/>
-          <w:color w:val="1D1C1D"/>
-          <w:szCs w:val="24"/>
-          <w:shd w:val="clear" w:color="auto" w:fill="FFFFFF"/>
-        </w:rPr>
-        <w:t>’s economics in the last 10 years</w:t>
+        <w:t>USD values fluctuations in the last 10 years</w:t>
       </w:r>
     </w:p>
     <w:p>
@@ -971,16 +1062,7 @@
           <w:szCs w:val="24"/>
           <w:shd w:val="clear" w:color="auto" w:fill="FFFFFF"/>
         </w:rPr>
-        <w:t xml:space="preserve">- </w:t>
-      </w:r>
-      <w:r>
-        <w:rPr>
-          <w:rFonts w:cs="Arial"/>
-          <w:color w:val="1D1C1D"/>
-          <w:szCs w:val="24"/>
-          <w:shd w:val="clear" w:color="auto" w:fill="FFFFFF"/>
-        </w:rPr>
-        <w:t>USD values fluctuations in the last 10 years</w:t>
+        <w:t>- CAD values fluctuations in the last 10 years</w:t>
       </w:r>
     </w:p>
     <w:p>
@@ -1000,16 +1082,7 @@
           <w:szCs w:val="24"/>
           <w:shd w:val="clear" w:color="auto" w:fill="FFFFFF"/>
         </w:rPr>
-        <w:t xml:space="preserve">- CAD values </w:t>
-      </w:r>
-      <w:r>
-        <w:rPr>
-          <w:rFonts w:cs="Arial"/>
-          <w:color w:val="1D1C1D"/>
-          <w:szCs w:val="24"/>
-          <w:shd w:val="clear" w:color="auto" w:fill="FFFFFF"/>
-        </w:rPr>
-        <w:t>fluctuations in the last 10 years</w:t>
+        <w:t>- Renewable energy production in US in the last 10 years</w:t>
       </w:r>
     </w:p>
     <w:p>
@@ -1029,54 +1102,7 @@
           <w:szCs w:val="24"/>
           <w:shd w:val="clear" w:color="auto" w:fill="FFFFFF"/>
         </w:rPr>
-        <w:t>- Renewable energy production in US in the last 10 years</w:t>
-      </w:r>
-    </w:p>
-    <w:p>
-      <w:pPr>
-        <w:spacing w:after="0" w:line="360" w:lineRule="auto"/>
-        <w:rPr>
-          <w:rFonts w:cs="Arial"/>
-          <w:color w:val="1D1C1D"/>
-          <w:szCs w:val="24"/>
-          <w:shd w:val="clear" w:color="auto" w:fill="FFFFFF"/>
-        </w:rPr>
-      </w:pPr>
-      <w:r>
-        <w:rPr>
-          <w:rFonts w:cs="Arial"/>
-          <w:color w:val="1D1C1D"/>
-          <w:szCs w:val="24"/>
-          <w:shd w:val="clear" w:color="auto" w:fill="FFFFFF"/>
-        </w:rPr>
-        <w:t xml:space="preserve">- </w:t>
-      </w:r>
-      <w:r>
-        <w:rPr>
-          <w:rFonts w:cs="Arial"/>
-          <w:color w:val="1D1C1D"/>
-          <w:szCs w:val="24"/>
-          <w:shd w:val="clear" w:color="auto" w:fill="FFFFFF"/>
-        </w:rPr>
-        <w:t xml:space="preserve">Renewable energy production in </w:t>
-      </w:r>
-      <w:r>
-        <w:rPr>
-          <w:rFonts w:cs="Arial"/>
-          <w:color w:val="1D1C1D"/>
-          <w:szCs w:val="24"/>
-          <w:shd w:val="clear" w:color="auto" w:fill="FFFFFF"/>
-        </w:rPr>
-        <w:t>CA</w:t>
-      </w:r>
-      <w:r>
-        <w:rPr>
-          <w:rFonts w:cs="Arial"/>
-          <w:color w:val="1D1C1D"/>
-          <w:szCs w:val="24"/>
-          <w:shd w:val="clear" w:color="auto" w:fill="FFFFFF"/>
-        </w:rPr>
-        <w:t xml:space="preserve"> in the last 10 years</w:t>
+        <w:t>- Renewable energy production in CA in the last 10 years</w:t>
       </w:r>
     </w:p>
     <w:p>
@@ -1235,6 +1261,291 @@
           <w:szCs w:val="24"/>
         </w:rPr>
       </w:pPr>
+    </w:p>
+    <w:p>
+      <w:pPr>
+        <w:rPr>
+          <w:rFonts w:cs="Arial"/>
+          <w:b/>
+          <w:bCs/>
+          <w:szCs w:val="24"/>
+        </w:rPr>
+      </w:pPr>
+      <w:r>
+        <w:rPr>
+          <w:rFonts w:cs="Arial"/>
+          <w:b/>
+          <w:bCs/>
+          <w:szCs w:val="24"/>
+        </w:rPr>
+        <w:t>Some reading resources to start:</w:t>
+      </w:r>
+    </w:p>
+    <w:p>
+      <w:pPr>
+        <w:numPr>
+          <w:ilvl w:val="0"/>
+          <w:numId w:val="4"/>
+        </w:numPr>
+        <w:shd w:val="clear" w:color="auto" w:fill="FFFFFF"/>
+        <w:spacing w:before="100" w:beforeAutospacing="1" w:after="100" w:afterAutospacing="1" w:line="360" w:lineRule="auto"/>
+        <w:rPr>
+          <w:rFonts w:cs="Arial"/>
+          <w:color w:val="252423"/>
+          <w:szCs w:val="24"/>
+        </w:rPr>
+      </w:pPr>
+      <w:r>
+        <w:rPr>
+          <w:rFonts w:cs="Arial"/>
+          <w:color w:val="252423"/>
+          <w:szCs w:val="24"/>
+        </w:rPr>
+        <w:t>Understanding how oil and currency prices are connected: </w:t>
+      </w:r>
+      <w:hyperlink r:id="rId7" w:tgtFrame="_blank" w:tooltip="https://www.energyvoice.com/markets/259645/understanding-how-oil-and-currency-prices-are-connected/" w:history="1">
+        <w:r>
+          <w:rPr>
+            <w:rStyle w:val="Hyperlink"/>
+            <w:rFonts w:cs="Arial"/>
+            <w:color w:val="6264A7"/>
+            <w:szCs w:val="24"/>
+          </w:rPr>
+          <w:t>https://www.energyvoice.com/markets/259645/understanding-how-oil-and-currency-prices-are-connected/</w:t>
+        </w:r>
+      </w:hyperlink>
+    </w:p>
+    <w:p>
+      <w:pPr>
+        <w:numPr>
+          <w:ilvl w:val="1"/>
+          <w:numId w:val="4"/>
+        </w:numPr>
+        <w:shd w:val="clear" w:color="auto" w:fill="FFFFFF"/>
+        <w:spacing w:before="100" w:beforeAutospacing="1" w:after="100" w:afterAutospacing="1" w:line="360" w:lineRule="auto"/>
+        <w:rPr>
+          <w:rFonts w:cs="Arial"/>
+          <w:color w:val="252423"/>
+          <w:szCs w:val="24"/>
+        </w:rPr>
+      </w:pPr>
+      <w:r>
+        <w:rPr>
+          <w:rFonts w:cs="Arial"/>
+          <w:color w:val="252423"/>
+          <w:szCs w:val="24"/>
+        </w:rPr>
+        <w:t>Oil is the world's most heavily traded natural resource</w:t>
+      </w:r>
+    </w:p>
+    <w:p>
+      <w:pPr>
+        <w:numPr>
+          <w:ilvl w:val="1"/>
+          <w:numId w:val="4"/>
+        </w:numPr>
+        <w:shd w:val="clear" w:color="auto" w:fill="FFFFFF"/>
+        <w:spacing w:before="100" w:beforeAutospacing="1" w:after="100" w:afterAutospacing="1" w:line="360" w:lineRule="auto"/>
+        <w:rPr>
+          <w:rFonts w:cs="Arial"/>
+          <w:color w:val="252423"/>
+          <w:szCs w:val="24"/>
+        </w:rPr>
+      </w:pPr>
+      <w:r>
+        <w:rPr>
+          <w:rFonts w:cs="Arial"/>
+          <w:color w:val="252423"/>
+          <w:szCs w:val="24"/>
+        </w:rPr>
+        <w:t>Fluctuations in crude prices have a strong impact on the planet's economics and finance, beyond the solely energy markets</w:t>
+      </w:r>
+    </w:p>
+    <w:p>
+      <w:pPr>
+        <w:numPr>
+          <w:ilvl w:val="1"/>
+          <w:numId w:val="4"/>
+        </w:numPr>
+        <w:shd w:val="clear" w:color="auto" w:fill="FFFFFF"/>
+        <w:spacing w:before="100" w:beforeAutospacing="1" w:after="100" w:afterAutospacing="1" w:line="360" w:lineRule="auto"/>
+        <w:rPr>
+          <w:rFonts w:cs="Arial"/>
+          <w:color w:val="252423"/>
+          <w:szCs w:val="24"/>
+        </w:rPr>
+      </w:pPr>
+      <w:r>
+        <w:rPr>
+          <w:rFonts w:cs="Arial"/>
+          <w:color w:val="252423"/>
+          <w:szCs w:val="24"/>
+        </w:rPr>
+        <w:t>Understand the correlation between crude prices and currency values is essential to shape economic trends for upcoming decades</w:t>
+      </w:r>
+    </w:p>
+    <w:p>
+      <w:pPr>
+        <w:numPr>
+          <w:ilvl w:val="0"/>
+          <w:numId w:val="4"/>
+        </w:numPr>
+        <w:shd w:val="clear" w:color="auto" w:fill="FFFFFF"/>
+        <w:spacing w:before="100" w:beforeAutospacing="1" w:after="100" w:afterAutospacing="1" w:line="360" w:lineRule="auto"/>
+        <w:rPr>
+          <w:rFonts w:cs="Arial"/>
+          <w:color w:val="252423"/>
+          <w:szCs w:val="24"/>
+        </w:rPr>
+      </w:pPr>
+      <w:hyperlink r:id="rId8" w:tgtFrame="_blank" w:tooltip="https://www.investopedia.com/articles/forex/092415/oil-currencies-understanding-their-correlation.asp" w:history="1">
+        <w:r>
+          <w:rPr>
+            <w:rStyle w:val="Hyperlink"/>
+            <w:rFonts w:cs="Arial"/>
+            <w:color w:val="6264A7"/>
+            <w:szCs w:val="24"/>
+          </w:rPr>
+          <w:t>https://www.investopedia.com/articles/forex/092415/oil-currencies-understanding-their-correlation.asp</w:t>
+        </w:r>
+      </w:hyperlink>
+    </w:p>
+    <w:p>
+      <w:pPr>
+        <w:numPr>
+          <w:ilvl w:val="1"/>
+          <w:numId w:val="4"/>
+        </w:numPr>
+        <w:shd w:val="clear" w:color="auto" w:fill="FFFFFF"/>
+        <w:spacing w:before="100" w:beforeAutospacing="1" w:after="100" w:afterAutospacing="1" w:line="360" w:lineRule="auto"/>
+        <w:rPr>
+          <w:rFonts w:cs="Arial"/>
+          <w:color w:val="252423"/>
+          <w:szCs w:val="24"/>
+        </w:rPr>
+      </w:pPr>
+      <w:r>
+        <w:rPr>
+          <w:rFonts w:cs="Arial"/>
+          <w:color w:val="252423"/>
+          <w:szCs w:val="24"/>
+        </w:rPr>
+        <w:t>Correlation is due to many reasons:</w:t>
+      </w:r>
+    </w:p>
+    <w:p>
+      <w:pPr>
+        <w:numPr>
+          <w:ilvl w:val="2"/>
+          <w:numId w:val="4"/>
+        </w:numPr>
+        <w:shd w:val="clear" w:color="auto" w:fill="FFFFFF"/>
+        <w:spacing w:before="100" w:beforeAutospacing="1" w:after="100" w:afterAutospacing="1" w:line="360" w:lineRule="auto"/>
+        <w:rPr>
+          <w:rFonts w:cs="Arial"/>
+          <w:color w:val="252423"/>
+          <w:szCs w:val="24"/>
+        </w:rPr>
+      </w:pPr>
+      <w:r>
+        <w:rPr>
+          <w:rFonts w:cs="Arial"/>
+          <w:color w:val="252423"/>
+          <w:szCs w:val="24"/>
+        </w:rPr>
+        <w:t>Resource distribution</w:t>
+      </w:r>
+    </w:p>
+    <w:p>
+      <w:pPr>
+        <w:numPr>
+          <w:ilvl w:val="2"/>
+          <w:numId w:val="4"/>
+        </w:numPr>
+        <w:shd w:val="clear" w:color="auto" w:fill="FFFFFF"/>
+        <w:spacing w:before="100" w:beforeAutospacing="1" w:after="100" w:afterAutospacing="1" w:line="360" w:lineRule="auto"/>
+        <w:rPr>
+          <w:rFonts w:cs="Arial"/>
+          <w:color w:val="252423"/>
+          <w:szCs w:val="24"/>
+        </w:rPr>
+      </w:pPr>
+      <w:r>
+        <w:rPr>
+          <w:rFonts w:cs="Arial"/>
+          <w:color w:val="252423"/>
+          <w:szCs w:val="24"/>
+        </w:rPr>
+        <w:t>Balance of trade</w:t>
+      </w:r>
+    </w:p>
+    <w:p>
+      <w:pPr>
+        <w:numPr>
+          <w:ilvl w:val="2"/>
+          <w:numId w:val="4"/>
+        </w:numPr>
+        <w:shd w:val="clear" w:color="auto" w:fill="FFFFFF"/>
+        <w:spacing w:before="100" w:beforeAutospacing="1" w:after="100" w:afterAutospacing="1" w:line="360" w:lineRule="auto"/>
+        <w:rPr>
+          <w:rFonts w:cs="Arial"/>
+          <w:color w:val="252423"/>
+          <w:szCs w:val="24"/>
+        </w:rPr>
+      </w:pPr>
+      <w:r>
+        <w:rPr>
+          <w:rFonts w:cs="Arial"/>
+          <w:color w:val="252423"/>
+          <w:szCs w:val="24"/>
+        </w:rPr>
+        <w:t>Market psychology</w:t>
+      </w:r>
+    </w:p>
+    <w:p>
+      <w:pPr>
+        <w:numPr>
+          <w:ilvl w:val="1"/>
+          <w:numId w:val="4"/>
+        </w:numPr>
+        <w:shd w:val="clear" w:color="auto" w:fill="FFFFFF"/>
+        <w:spacing w:before="100" w:beforeAutospacing="1" w:after="100" w:afterAutospacing="1" w:line="360" w:lineRule="auto"/>
+        <w:rPr>
+          <w:rFonts w:cs="Arial"/>
+          <w:color w:val="252423"/>
+          <w:szCs w:val="24"/>
+        </w:rPr>
+      </w:pPr>
+      <w:r>
+        <w:rPr>
+          <w:rFonts w:cs="Arial"/>
+          <w:color w:val="252423"/>
+          <w:szCs w:val="24"/>
+        </w:rPr>
+        <w:t>USD has benefited from crude oil's precipitous decline since energy sector is a significant contributor to US GDP</w:t>
+      </w:r>
+    </w:p>
+    <w:p>
+      <w:pPr>
+        <w:numPr>
+          <w:ilvl w:val="1"/>
+          <w:numId w:val="4"/>
+        </w:numPr>
+        <w:shd w:val="clear" w:color="auto" w:fill="FFFFFF"/>
+        <w:spacing w:before="100" w:beforeAutospacing="1" w:after="100" w:afterAutospacing="1" w:line="360" w:lineRule="auto"/>
+        <w:rPr>
+          <w:rFonts w:cs="Arial"/>
+          <w:szCs w:val="24"/>
+        </w:rPr>
+      </w:pPr>
+      <w:r>
+        <w:rPr>
+          <w:rFonts w:cs="Arial"/>
+          <w:color w:val="252423"/>
+          <w:szCs w:val="24"/>
+        </w:rPr>
+        <w:t>Economic diversity has great impact on currency values</w:t>
+      </w:r>
     </w:p>
     <w:sectPr>
       <w:pgSz w:w="12240" w:h="15840" w:code="1"/>
@@ -1398,6 +1709,155 @@
     </w:lvl>
   </w:abstractNum>
   <w:abstractNum w:abstractNumId="1" w15:restartNumberingAfterBreak="0">
+    <w:nsid w:val="0D842240"/>
+    <w:multiLevelType w:val="multilevel"/>
+    <w:tmpl w:val="337ED9AA"/>
+    <w:lvl w:ilvl="0">
+      <w:start w:val="1"/>
+      <w:numFmt w:val="bullet"/>
+      <w:lvlText w:val=""/>
+      <w:lvlJc w:val="left"/>
+      <w:pPr>
+        <w:tabs>
+          <w:tab w:val="num" w:pos="720"/>
+        </w:tabs>
+        <w:ind w:left="720" w:hanging="360"/>
+      </w:pPr>
+      <w:rPr>
+        <w:rFonts w:ascii="Symbol" w:hAnsi="Symbol" w:hint="default"/>
+        <w:sz w:val="20"/>
+      </w:rPr>
+    </w:lvl>
+    <w:lvl w:ilvl="1">
+      <w:start w:val="1"/>
+      <w:numFmt w:val="bullet"/>
+      <w:lvlText w:val="o"/>
+      <w:lvlJc w:val="left"/>
+      <w:pPr>
+        <w:tabs>
+          <w:tab w:val="num" w:pos="1440"/>
+        </w:tabs>
+        <w:ind w:left="1440" w:hanging="360"/>
+      </w:pPr>
+      <w:rPr>
+        <w:rFonts w:ascii="Courier New" w:hAnsi="Courier New" w:hint="default"/>
+        <w:sz w:val="20"/>
+      </w:rPr>
+    </w:lvl>
+    <w:lvl w:ilvl="2">
+      <w:start w:val="1"/>
+      <w:numFmt w:val="bullet"/>
+      <w:lvlText w:val=""/>
+      <w:lvlJc w:val="left"/>
+      <w:pPr>
+        <w:tabs>
+          <w:tab w:val="num" w:pos="2160"/>
+        </w:tabs>
+        <w:ind w:left="2160" w:hanging="360"/>
+      </w:pPr>
+      <w:rPr>
+        <w:rFonts w:ascii="Wingdings" w:hAnsi="Wingdings" w:hint="default"/>
+        <w:sz w:val="20"/>
+      </w:rPr>
+    </w:lvl>
+    <w:lvl w:ilvl="3" w:tentative="1">
+      <w:start w:val="1"/>
+      <w:numFmt w:val="bullet"/>
+      <w:lvlText w:val=""/>
+      <w:lvlJc w:val="left"/>
+      <w:pPr>
+        <w:tabs>
+          <w:tab w:val="num" w:pos="2880"/>
+        </w:tabs>
+        <w:ind w:left="2880" w:hanging="360"/>
+      </w:pPr>
+      <w:rPr>
+        <w:rFonts w:ascii="Wingdings" w:hAnsi="Wingdings" w:hint="default"/>
+        <w:sz w:val="20"/>
+      </w:rPr>
+    </w:lvl>
+    <w:lvl w:ilvl="4" w:tentative="1">
+      <w:start w:val="1"/>
+      <w:numFmt w:val="bullet"/>
+      <w:lvlText w:val=""/>
+      <w:lvlJc w:val="left"/>
+      <w:pPr>
+        <w:tabs>
+          <w:tab w:val="num" w:pos="3600"/>
+        </w:tabs>
+        <w:ind w:left="3600" w:hanging="360"/>
+      </w:pPr>
+      <w:rPr>
+        <w:rFonts w:ascii="Wingdings" w:hAnsi="Wingdings" w:hint="default"/>
+        <w:sz w:val="20"/>
+      </w:rPr>
+    </w:lvl>
+    <w:lvl w:ilvl="5" w:tentative="1">
+      <w:start w:val="1"/>
+      <w:numFmt w:val="bullet"/>
+      <w:lvlText w:val=""/>
+      <w:lvlJc w:val="left"/>
+      <w:pPr>
+        <w:tabs>
+          <w:tab w:val="num" w:pos="4320"/>
+        </w:tabs>
+        <w:ind w:left="4320" w:hanging="360"/>
+      </w:pPr>
+      <w:rPr>
+        <w:rFonts w:ascii="Wingdings" w:hAnsi="Wingdings" w:hint="default"/>
+        <w:sz w:val="20"/>
+      </w:rPr>
+    </w:lvl>
+    <w:lvl w:ilvl="6" w:tentative="1">
+      <w:start w:val="1"/>
+      <w:numFmt w:val="bullet"/>
+      <w:lvlText w:val=""/>
+      <w:lvlJc w:val="left"/>
+      <w:pPr>
+        <w:tabs>
+          <w:tab w:val="num" w:pos="5040"/>
+        </w:tabs>
+        <w:ind w:left="5040" w:hanging="360"/>
+      </w:pPr>
+      <w:rPr>
+        <w:rFonts w:ascii="Wingdings" w:hAnsi="Wingdings" w:hint="default"/>
+        <w:sz w:val="20"/>
+      </w:rPr>
+    </w:lvl>
+    <w:lvl w:ilvl="7" w:tentative="1">
+      <w:start w:val="1"/>
+      <w:numFmt w:val="bullet"/>
+      <w:lvlText w:val=""/>
+      <w:lvlJc w:val="left"/>
+      <w:pPr>
+        <w:tabs>
+          <w:tab w:val="num" w:pos="5760"/>
+        </w:tabs>
+        <w:ind w:left="5760" w:hanging="360"/>
+      </w:pPr>
+      <w:rPr>
+        <w:rFonts w:ascii="Wingdings" w:hAnsi="Wingdings" w:hint="default"/>
+        <w:sz w:val="20"/>
+      </w:rPr>
+    </w:lvl>
+    <w:lvl w:ilvl="8" w:tentative="1">
+      <w:start w:val="1"/>
+      <w:numFmt w:val="bullet"/>
+      <w:lvlText w:val=""/>
+      <w:lvlJc w:val="left"/>
+      <w:pPr>
+        <w:tabs>
+          <w:tab w:val="num" w:pos="6480"/>
+        </w:tabs>
+        <w:ind w:left="6480" w:hanging="360"/>
+      </w:pPr>
+      <w:rPr>
+        <w:rFonts w:ascii="Wingdings" w:hAnsi="Wingdings" w:hint="default"/>
+        <w:sz w:val="20"/>
+      </w:rPr>
+    </w:lvl>
+  </w:abstractNum>
+  <w:abstractNum w:abstractNumId="2" w15:restartNumberingAfterBreak="0">
     <w:nsid w:val="60293DAE"/>
     <w:multiLevelType w:val="hybridMultilevel"/>
     <w:tmpl w:val="EA1E15C6"/>
@@ -1509,7 +1969,7 @@
       </w:rPr>
     </w:lvl>
   </w:abstractNum>
-  <w:abstractNum w:abstractNumId="2" w15:restartNumberingAfterBreak="0">
+  <w:abstractNum w:abstractNumId="3" w15:restartNumberingAfterBreak="0">
     <w:nsid w:val="740066B3"/>
     <w:multiLevelType w:val="multilevel"/>
     <w:tmpl w:val="5504D0E8"/>
@@ -1659,13 +2119,16 @@
     </w:lvl>
   </w:abstractNum>
   <w:num w:numId="1">
-    <w:abstractNumId w:val="2"/>
+    <w:abstractNumId w:val="3"/>
   </w:num>
   <w:num w:numId="2">
-    <w:abstractNumId w:val="1"/>
+    <w:abstractNumId w:val="2"/>
   </w:num>
   <w:num w:numId="3">
     <w:abstractNumId w:val="0"/>
+  </w:num>
+  <w:num w:numId="4">
+    <w:abstractNumId w:val="1"/>
   </w:num>
 </w:numbering>
 </file>

</xml_diff>

<commit_message>
Commit - Nov 2 - Navy
</commit_message>
<xml_diff>
--- a/Proposal.docx
+++ b/Proposal.docx
@@ -1,6 +1,6 @@
 
 <file path=word/document.xml><?xml version="1.0" encoding="utf-8"?>
-<w:document xmlns:wpc="http://schemas.microsoft.com/office/word/2010/wordprocessingCanvas" xmlns:cx="http://schemas.microsoft.com/office/drawing/2014/chartex" xmlns:cx1="http://schemas.microsoft.com/office/drawing/2015/9/8/chartex" xmlns:cx2="http://schemas.microsoft.com/office/drawing/2015/10/21/chartex" xmlns:cx3="http://schemas.microsoft.com/office/drawing/2016/5/9/chartex" xmlns:cx4="http://schemas.microsoft.com/office/drawing/2016/5/10/chartex" xmlns:cx5="http://schemas.microsoft.com/office/drawing/2016/5/11/chartex" xmlns:cx6="http://schemas.microsoft.com/office/drawing/2016/5/12/chartex" xmlns:cx7="http://schemas.microsoft.com/office/drawing/2016/5/13/chartex" xmlns:cx8="http://schemas.microsoft.com/office/drawing/2016/5/14/chartex" xmlns:mc="http://schemas.openxmlformats.org/markup-compatibility/2006" xmlns:aink="http://schemas.microsoft.com/office/drawing/2016/ink" xmlns:am3d="http://schemas.microsoft.com/office/drawing/2017/model3d" xmlns:o="urn:schemas-microsoft-com:office:office" xmlns:r="http://schemas.openxmlformats.org/officeDocument/2006/relationships" xmlns:m="http://schemas.openxmlformats.org/officeDocument/2006/math" xmlns:v="urn:schemas-microsoft-com:vml" xmlns:wp14="http://schemas.microsoft.com/office/word/2010/wordprocessingDrawing" xmlns:wp="http://schemas.openxmlformats.org/drawingml/2006/wordprocessingDrawing" xmlns:w10="urn:schemas-microsoft-com:office:word" xmlns:w="http://schemas.openxmlformats.org/wordprocessingml/2006/main" xmlns:w14="http://schemas.microsoft.com/office/word/2010/wordml" xmlns:w15="http://schemas.microsoft.com/office/word/2012/wordml" xmlns:w16cid="http://schemas.microsoft.com/office/word/2016/wordml/cid" xmlns:w16se="http://schemas.microsoft.com/office/word/2015/wordml/symex" xmlns:wpg="http://schemas.microsoft.com/office/word/2010/wordprocessingGroup" xmlns:wpi="http://schemas.microsoft.com/office/word/2010/wordprocessingInk" xmlns:wne="http://schemas.microsoft.com/office/word/2006/wordml" xmlns:wps="http://schemas.microsoft.com/office/word/2010/wordprocessingShape" mc:Ignorable="w14 w15 w16se w16cid wp14">
+<w:document xmlns:wpc="http://schemas.microsoft.com/office/word/2010/wordprocessingCanvas" xmlns:cx="http://schemas.microsoft.com/office/drawing/2014/chartex" xmlns:cx1="http://schemas.microsoft.com/office/drawing/2015/9/8/chartex" xmlns:cx2="http://schemas.microsoft.com/office/drawing/2015/10/21/chartex" xmlns:cx3="http://schemas.microsoft.com/office/drawing/2016/5/9/chartex" xmlns:cx4="http://schemas.microsoft.com/office/drawing/2016/5/10/chartex" xmlns:cx5="http://schemas.microsoft.com/office/drawing/2016/5/11/chartex" xmlns:cx6="http://schemas.microsoft.com/office/drawing/2016/5/12/chartex" xmlns:cx7="http://schemas.microsoft.com/office/drawing/2016/5/13/chartex" xmlns:cx8="http://schemas.microsoft.com/office/drawing/2016/5/14/chartex" xmlns:mc="http://schemas.openxmlformats.org/markup-compatibility/2006" xmlns:aink="http://schemas.microsoft.com/office/drawing/2016/ink" xmlns:am3d="http://schemas.microsoft.com/office/drawing/2017/model3d" xmlns:o="urn:schemas-microsoft-com:office:office" xmlns:r="http://schemas.openxmlformats.org/officeDocument/2006/relationships" xmlns:m="http://schemas.openxmlformats.org/officeDocument/2006/math" xmlns:v="urn:schemas-microsoft-com:vml" xmlns:wp14="http://schemas.microsoft.com/office/word/2010/wordprocessingDrawing" xmlns:wp="http://schemas.openxmlformats.org/drawingml/2006/wordprocessingDrawing" xmlns:w10="urn:schemas-microsoft-com:office:word" xmlns:w="http://schemas.openxmlformats.org/wordprocessingml/2006/main" xmlns:w14="http://schemas.microsoft.com/office/word/2010/wordml" xmlns:w15="http://schemas.microsoft.com/office/word/2012/wordml" xmlns:w16cex="http://schemas.microsoft.com/office/word/2018/wordml/cex" xmlns:w16cid="http://schemas.microsoft.com/office/word/2016/wordml/cid" xmlns:w16="http://schemas.microsoft.com/office/word/2018/wordml" xmlns:w16se="http://schemas.microsoft.com/office/word/2015/wordml/symex" xmlns:wpg="http://schemas.microsoft.com/office/word/2010/wordprocessingGroup" xmlns:wpi="http://schemas.microsoft.com/office/word/2010/wordprocessingInk" xmlns:wne="http://schemas.microsoft.com/office/word/2006/wordml" xmlns:wps="http://schemas.microsoft.com/office/word/2010/wordprocessingShape" mc:Ignorable="w14 w15 w16se w16cid w16 w16cex wp14">
   <w:body>
     <w:p>
       <w:pPr>
@@ -572,7 +572,17 @@
           <w:szCs w:val="24"/>
           <w:lang w:eastAsia="en-CA"/>
         </w:rPr>
-        <w:t>crude production</w:t>
+        <w:t xml:space="preserve">crude </w:t>
+      </w:r>
+      <w:r>
+        <w:rPr>
+          <w:rFonts w:eastAsia="Times New Roman" w:cs="Arial"/>
+          <w:b/>
+          <w:bCs/>
+          <w:szCs w:val="24"/>
+          <w:lang w:eastAsia="en-CA"/>
+        </w:rPr>
+        <w:t>exports</w:t>
       </w:r>
       <w:r>
         <w:rPr>
@@ -640,7 +650,27 @@
           <w:szCs w:val="24"/>
           <w:lang w:eastAsia="en-CA"/>
         </w:rPr>
-        <w:t>crude production in CAD</w:t>
+        <w:t xml:space="preserve">crude </w:t>
+      </w:r>
+      <w:r>
+        <w:rPr>
+          <w:rFonts w:eastAsia="Times New Roman" w:cs="Arial"/>
+          <w:b/>
+          <w:bCs/>
+          <w:szCs w:val="24"/>
+          <w:lang w:eastAsia="en-CA"/>
+        </w:rPr>
+        <w:t>exports</w:t>
+      </w:r>
+      <w:r>
+        <w:rPr>
+          <w:rFonts w:eastAsia="Times New Roman" w:cs="Arial"/>
+          <w:b/>
+          <w:bCs/>
+          <w:szCs w:val="24"/>
+          <w:lang w:eastAsia="en-CA"/>
+        </w:rPr>
+        <w:t xml:space="preserve"> in CAD</w:t>
       </w:r>
     </w:p>
     <w:p>
@@ -1417,17 +1447,7 @@
           <w:color w:val="252423"/>
           <w:szCs w:val="24"/>
         </w:rPr>
-        <w:t xml:space="preserve">Understand the correlation between crude prices and currency values is </w:t>
-      </w:r>
-      <w:bookmarkStart w:id="0" w:name="_GoBack"/>
-      <w:bookmarkEnd w:id="0"/>
-      <w:r>
-        <w:rPr>
-          <w:rFonts w:cs="Arial"/>
-          <w:color w:val="252423"/>
-          <w:szCs w:val="24"/>
-        </w:rPr>
-        <w:t>essential to shape economic trends for upcoming decades</w:t>
+        <w:t>Understand the correlation between crude prices and currency values is essential to shape economic trends for upcoming decades</w:t>
       </w:r>
     </w:p>
     <w:p>
@@ -1605,7 +1625,7 @@
 </file>
 
 <file path=word/numbering.xml><?xml version="1.0" encoding="utf-8"?>
-<w:numbering xmlns:wpc="http://schemas.microsoft.com/office/word/2010/wordprocessingCanvas" xmlns:cx="http://schemas.microsoft.com/office/drawing/2014/chartex" xmlns:cx1="http://schemas.microsoft.com/office/drawing/2015/9/8/chartex" xmlns:cx2="http://schemas.microsoft.com/office/drawing/2015/10/21/chartex" xmlns:cx3="http://schemas.microsoft.com/office/drawing/2016/5/9/chartex" xmlns:cx4="http://schemas.microsoft.com/office/drawing/2016/5/10/chartex" xmlns:cx5="http://schemas.microsoft.com/office/drawing/2016/5/11/chartex" xmlns:cx6="http://schemas.microsoft.com/office/drawing/2016/5/12/chartex" xmlns:cx7="http://schemas.microsoft.com/office/drawing/2016/5/13/chartex" xmlns:cx8="http://schemas.microsoft.com/office/drawing/2016/5/14/chartex" xmlns:mc="http://schemas.openxmlformats.org/markup-compatibility/2006" xmlns:aink="http://schemas.microsoft.com/office/drawing/2016/ink" xmlns:am3d="http://schemas.microsoft.com/office/drawing/2017/model3d" xmlns:o="urn:schemas-microsoft-com:office:office" xmlns:r="http://schemas.openxmlformats.org/officeDocument/2006/relationships" xmlns:m="http://schemas.openxmlformats.org/officeDocument/2006/math" xmlns:v="urn:schemas-microsoft-com:vml" xmlns:wp14="http://schemas.microsoft.com/office/word/2010/wordprocessingDrawing" xmlns:wp="http://schemas.openxmlformats.org/drawingml/2006/wordprocessingDrawing" xmlns:w10="urn:schemas-microsoft-com:office:word" xmlns:w="http://schemas.openxmlformats.org/wordprocessingml/2006/main" xmlns:w14="http://schemas.microsoft.com/office/word/2010/wordml" xmlns:w15="http://schemas.microsoft.com/office/word/2012/wordml" xmlns:w16cid="http://schemas.microsoft.com/office/word/2016/wordml/cid" xmlns:w16se="http://schemas.microsoft.com/office/word/2015/wordml/symex" xmlns:wpg="http://schemas.microsoft.com/office/word/2010/wordprocessingGroup" xmlns:wpi="http://schemas.microsoft.com/office/word/2010/wordprocessingInk" xmlns:wne="http://schemas.microsoft.com/office/word/2006/wordml" xmlns:wps="http://schemas.microsoft.com/office/word/2010/wordprocessingShape" mc:Ignorable="w14 w15 w16se w16cid wp14">
+<w:numbering xmlns:wpc="http://schemas.microsoft.com/office/word/2010/wordprocessingCanvas" xmlns:cx="http://schemas.microsoft.com/office/drawing/2014/chartex" xmlns:cx1="http://schemas.microsoft.com/office/drawing/2015/9/8/chartex" xmlns:cx2="http://schemas.microsoft.com/office/drawing/2015/10/21/chartex" xmlns:cx3="http://schemas.microsoft.com/office/drawing/2016/5/9/chartex" xmlns:cx4="http://schemas.microsoft.com/office/drawing/2016/5/10/chartex" xmlns:cx5="http://schemas.microsoft.com/office/drawing/2016/5/11/chartex" xmlns:cx6="http://schemas.microsoft.com/office/drawing/2016/5/12/chartex" xmlns:cx7="http://schemas.microsoft.com/office/drawing/2016/5/13/chartex" xmlns:cx8="http://schemas.microsoft.com/office/drawing/2016/5/14/chartex" xmlns:mc="http://schemas.openxmlformats.org/markup-compatibility/2006" xmlns:aink="http://schemas.microsoft.com/office/drawing/2016/ink" xmlns:am3d="http://schemas.microsoft.com/office/drawing/2017/model3d" xmlns:o="urn:schemas-microsoft-com:office:office" xmlns:r="http://schemas.openxmlformats.org/officeDocument/2006/relationships" xmlns:m="http://schemas.openxmlformats.org/officeDocument/2006/math" xmlns:v="urn:schemas-microsoft-com:vml" xmlns:wp14="http://schemas.microsoft.com/office/word/2010/wordprocessingDrawing" xmlns:wp="http://schemas.openxmlformats.org/drawingml/2006/wordprocessingDrawing" xmlns:w10="urn:schemas-microsoft-com:office:word" xmlns:w="http://schemas.openxmlformats.org/wordprocessingml/2006/main" xmlns:w14="http://schemas.microsoft.com/office/word/2010/wordml" xmlns:w15="http://schemas.microsoft.com/office/word/2012/wordml" xmlns:w16cex="http://schemas.microsoft.com/office/word/2018/wordml/cex" xmlns:w16cid="http://schemas.microsoft.com/office/word/2016/wordml/cid" xmlns:w16="http://schemas.microsoft.com/office/word/2018/wordml" xmlns:w16se="http://schemas.microsoft.com/office/word/2015/wordml/symex" xmlns:wpg="http://schemas.microsoft.com/office/word/2010/wordprocessingGroup" xmlns:wpi="http://schemas.microsoft.com/office/word/2010/wordprocessingInk" xmlns:wne="http://schemas.microsoft.com/office/word/2006/wordml" xmlns:wps="http://schemas.microsoft.com/office/word/2010/wordprocessingShape" mc:Ignorable="w14 w15 w16se w16cid w16 w16cex wp14">
   <w:abstractNum w:abstractNumId="0" w15:restartNumberingAfterBreak="0">
     <w:nsid w:val="08EB4685"/>
     <w:multiLevelType w:val="multilevel"/>
@@ -2181,7 +2201,7 @@
 </file>
 
 <file path=word/styles.xml><?xml version="1.0" encoding="utf-8"?>
-<w:styles xmlns:mc="http://schemas.openxmlformats.org/markup-compatibility/2006" xmlns:r="http://schemas.openxmlformats.org/officeDocument/2006/relationships" xmlns:w="http://schemas.openxmlformats.org/wordprocessingml/2006/main" xmlns:w14="http://schemas.microsoft.com/office/word/2010/wordml" xmlns:w15="http://schemas.microsoft.com/office/word/2012/wordml" xmlns:w16cid="http://schemas.microsoft.com/office/word/2016/wordml/cid" xmlns:w16se="http://schemas.microsoft.com/office/word/2015/wordml/symex" mc:Ignorable="w14 w15 w16se w16cid">
+<w:styles xmlns:mc="http://schemas.openxmlformats.org/markup-compatibility/2006" xmlns:r="http://schemas.openxmlformats.org/officeDocument/2006/relationships" xmlns:w="http://schemas.openxmlformats.org/wordprocessingml/2006/main" xmlns:w14="http://schemas.microsoft.com/office/word/2010/wordml" xmlns:w15="http://schemas.microsoft.com/office/word/2012/wordml" xmlns:w16cex="http://schemas.microsoft.com/office/word/2018/wordml/cex" xmlns:w16cid="http://schemas.microsoft.com/office/word/2016/wordml/cid" xmlns:w16="http://schemas.microsoft.com/office/word/2018/wordml" xmlns:w16se="http://schemas.microsoft.com/office/word/2015/wordml/symex" mc:Ignorable="w14 w15 w16se w16cid w16 w16cex">
   <w:docDefaults>
     <w:rPrDefault>
       <w:rPr>

</xml_diff>